<commit_message>
Final paper and oral presentation submitted
</commit_message>
<xml_diff>
--- a/Written Assignment 2/Didrik Wiig-Andersen - CLST1201 - Written Assignment 2.docx
+++ b/Written Assignment 2/Didrik Wiig-Andersen - CLST1201 - Written Assignment 2.docx
@@ -7,13 +7,37 @@
         <w:pBdr>
           <w:bottom w:val="single" w:sz="6" w:space="1" w:color="auto"/>
         </w:pBdr>
+        <w:spacing w:line="360" w:lineRule="auto"/>
         <w:jc w:val="center"/>
+        <w:rPr>
+          <w:rFonts w:ascii="Times New Roman" w:hAnsi="Times New Roman" w:cs="Times New Roman"/>
+          <w:b/>
+        </w:rPr>
+      </w:pPr>
+      <w:r>
+        <w:rPr>
+          <w:rFonts w:ascii="Times New Roman" w:hAnsi="Times New Roman" w:cs="Times New Roman"/>
+          <w:b/>
+        </w:rPr>
+        <w:t>CLST1201 – Written Assignment 2</w:t>
+      </w:r>
+    </w:p>
+    <w:p>
+      <w:pPr>
+        <w:spacing w:line="360" w:lineRule="auto"/>
+        <w:rPr>
+          <w:rFonts w:ascii="Times New Roman" w:hAnsi="Times New Roman" w:cs="Times New Roman"/>
+          <w:b/>
+        </w:rPr>
+      </w:pPr>
+    </w:p>
+    <w:p>
+      <w:pPr>
+        <w:spacing w:line="360" w:lineRule="auto"/>
         <w:rPr>
           <w:rFonts w:ascii="Times New Roman" w:hAnsi="Times New Roman" w:cs="Times New Roman"/>
           <w:b/>
           <w:bCs/>
-          <w:sz w:val="28"/>
-          <w:szCs w:val="28"/>
         </w:rPr>
       </w:pPr>
       <w:r>
@@ -21,21 +45,97 @@
           <w:rFonts w:ascii="Times New Roman" w:hAnsi="Times New Roman" w:cs="Times New Roman"/>
           <w:b/>
           <w:bCs/>
-          <w:sz w:val="28"/>
-          <w:szCs w:val="28"/>
-        </w:rPr>
-        <w:t>CLST1201 – Written Assignment 2</w:t>
-      </w:r>
-    </w:p>
-    <w:p>
-      <w:pPr>
-        <w:rPr>
-          <w:rFonts w:ascii="Times New Roman" w:hAnsi="Times New Roman" w:cs="Times New Roman"/>
-        </w:rPr>
-      </w:pPr>
-    </w:p>
-    <w:p>
-      <w:pPr>
+        </w:rPr>
+        <w:t>Hypothesis</w:t>
+      </w:r>
+    </w:p>
+    <w:p>
+      <w:pPr>
+        <w:spacing w:line="360" w:lineRule="auto"/>
+        <w:rPr>
+          <w:rFonts w:ascii="Times New Roman" w:hAnsi="Times New Roman" w:cs="Times New Roman"/>
+        </w:rPr>
+      </w:pPr>
+      <w:r>
+        <w:rPr>
+          <w:rFonts w:ascii="Times New Roman" w:hAnsi="Times New Roman" w:cs="Times New Roman"/>
+        </w:rPr>
+        <w:t xml:space="preserve">My primary hypothesis is that the poll tax was paid at a predetermined time during the year and was not collected simply when the state needed funding. Specifically, I believe the poll tax was collected shortly after harvest season, which in Roman-Egypt was during the </w:t>
+      </w:r>
+      <w:r>
+        <w:rPr>
+          <w:rFonts w:ascii="Times New Roman" w:hAnsi="Times New Roman" w:cs="Times New Roman"/>
+        </w:rPr>
+        <w:t>fall (September, October, November)</w:t>
+      </w:r>
+      <w:r>
+        <w:rPr>
+          <w:rFonts w:ascii="Times New Roman" w:hAnsi="Times New Roman" w:cs="Times New Roman"/>
+        </w:rPr>
+        <w:t xml:space="preserve">. </w:t>
+      </w:r>
+      <w:r>
+        <w:rPr>
+          <w:rFonts w:ascii="Times New Roman" w:hAnsi="Times New Roman" w:cs="Times New Roman"/>
+        </w:rPr>
+        <w:t xml:space="preserve">This hypothesis comes from my belief </w:t>
+      </w:r>
+      <w:r>
+        <w:rPr>
+          <w:rFonts w:ascii="Times New Roman" w:hAnsi="Times New Roman" w:cs="Times New Roman"/>
+        </w:rPr>
+        <w:t xml:space="preserve">that farmers </w:t>
+      </w:r>
+      <w:r>
+        <w:rPr>
+          <w:rFonts w:ascii="Times New Roman" w:hAnsi="Times New Roman" w:cs="Times New Roman"/>
+        </w:rPr>
+        <w:t xml:space="preserve">at this time </w:t>
+      </w:r>
+      <w:r>
+        <w:rPr>
+          <w:rFonts w:ascii="Times New Roman" w:hAnsi="Times New Roman" w:cs="Times New Roman"/>
+        </w:rPr>
+        <w:t xml:space="preserve">had more liquidity and there was therefore a greater possibility that they could pay </w:t>
+      </w:r>
+      <w:r>
+        <w:rPr>
+          <w:rFonts w:ascii="Times New Roman" w:hAnsi="Times New Roman" w:cs="Times New Roman"/>
+        </w:rPr>
+        <w:t>their</w:t>
+      </w:r>
+      <w:r>
+        <w:rPr>
+          <w:rFonts w:ascii="Times New Roman" w:hAnsi="Times New Roman" w:cs="Times New Roman"/>
+        </w:rPr>
+        <w:t xml:space="preserve"> tax. </w:t>
+      </w:r>
+    </w:p>
+    <w:p>
+      <w:pPr>
+        <w:spacing w:line="360" w:lineRule="auto"/>
+        <w:rPr>
+          <w:rFonts w:ascii="Times New Roman" w:hAnsi="Times New Roman" w:cs="Times New Roman"/>
+        </w:rPr>
+      </w:pPr>
+      <w:r>
+        <w:rPr>
+          <w:rFonts w:ascii="Times New Roman" w:hAnsi="Times New Roman" w:cs="Times New Roman"/>
+        </w:rPr>
+        <w:t>My second hypothesis is that the time of year when the poll tax was paid remained relatively consistent across the period of 50 BCE to 200 CE—the focus of my study. This hypothesis is based on the fact that the first and second centuries in Roman Egypt were politically stable; accordingly, I assume that taxation policy would also remain stable during that period.</w:t>
+      </w:r>
+    </w:p>
+    <w:p>
+      <w:pPr>
+        <w:spacing w:line="360" w:lineRule="auto"/>
+        <w:rPr>
+          <w:rFonts w:ascii="Times New Roman" w:hAnsi="Times New Roman" w:cs="Times New Roman"/>
+        </w:rPr>
+      </w:pPr>
+    </w:p>
+    <w:p>
+      <w:pPr>
+        <w:spacing w:line="360" w:lineRule="auto"/>
         <w:rPr>
           <w:rFonts w:ascii="Times New Roman" w:hAnsi="Times New Roman" w:cs="Times New Roman"/>
           <w:b/>
@@ -48,580 +148,100 @@
           <w:b/>
           <w:bCs/>
         </w:rPr>
-        <w:t>PART 1:</w:t>
-      </w:r>
-    </w:p>
-    <w:p>
-      <w:pPr>
-        <w:rPr>
-          <w:rFonts w:ascii="Times New Roman" w:hAnsi="Times New Roman" w:cs="Times New Roman"/>
-        </w:rPr>
-      </w:pPr>
-      <w:r>
-        <w:rPr>
-          <w:rFonts w:ascii="Times New Roman" w:hAnsi="Times New Roman" w:cs="Times New Roman"/>
-        </w:rPr>
-        <w:t xml:space="preserve">The primary objective of the study is </w:t>
-      </w:r>
-      <w:r>
-        <w:rPr>
-          <w:rFonts w:ascii="Times New Roman" w:hAnsi="Times New Roman" w:cs="Times New Roman"/>
-        </w:rPr>
-        <w:t>to understand the timing of the</w:t>
-      </w:r>
-      <w:r>
-        <w:rPr>
-          <w:rFonts w:ascii="Times New Roman" w:hAnsi="Times New Roman" w:cs="Times New Roman"/>
-        </w:rPr>
-        <w:t xml:space="preserve"> payment of the</w:t>
-      </w:r>
-      <w:r>
-        <w:rPr>
-          <w:rFonts w:ascii="Times New Roman" w:hAnsi="Times New Roman" w:cs="Times New Roman"/>
-        </w:rPr>
-        <w:t xml:space="preserve"> </w:t>
-      </w:r>
-      <w:proofErr w:type="spellStart"/>
+        <w:t>Extenuating factors that make it difficult to test the hypothesis</w:t>
+      </w:r>
+    </w:p>
+    <w:p>
+      <w:pPr>
+        <w:spacing w:line="360" w:lineRule="auto"/>
+        <w:rPr>
+          <w:rFonts w:ascii="Times New Roman" w:hAnsi="Times New Roman" w:cs="Times New Roman"/>
+        </w:rPr>
+      </w:pPr>
+      <w:r>
+        <w:rPr>
+          <w:rFonts w:ascii="Times New Roman" w:hAnsi="Times New Roman" w:cs="Times New Roman"/>
+        </w:rPr>
+        <w:t xml:space="preserve">In </w:t>
+      </w:r>
       <w:r>
         <w:rPr>
           <w:rFonts w:ascii="Times New Roman" w:hAnsi="Times New Roman" w:cs="Times New Roman"/>
           <w:i/>
           <w:iCs/>
         </w:rPr>
-        <w:t>laographia</w:t>
-      </w:r>
-      <w:proofErr w:type="spellEnd"/>
-      <w:r>
-        <w:rPr>
-          <w:rFonts w:ascii="Times New Roman" w:hAnsi="Times New Roman" w:cs="Times New Roman"/>
-        </w:rPr>
-        <w:t xml:space="preserve"> in Roman Egypt</w:t>
-      </w:r>
-      <w:r>
-        <w:rPr>
-          <w:rFonts w:ascii="Times New Roman" w:hAnsi="Times New Roman" w:cs="Times New Roman"/>
-        </w:rPr>
-        <w:t xml:space="preserve">. Second, I aim to understand if there is a pattern in the timing of payment or if it is arbitrary. Third, </w:t>
-      </w:r>
-      <w:r>
-        <w:rPr>
-          <w:rFonts w:ascii="Times New Roman" w:hAnsi="Times New Roman" w:cs="Times New Roman"/>
-        </w:rPr>
-        <w:t xml:space="preserve">I will assess whether tax payment timing different between farmers and urban residents. </w:t>
-      </w:r>
-    </w:p>
-    <w:p>
-      <w:pPr>
-        <w:rPr>
-          <w:rFonts w:ascii="Times New Roman" w:hAnsi="Times New Roman" w:cs="Times New Roman"/>
-        </w:rPr>
-      </w:pPr>
-    </w:p>
-    <w:p>
-      <w:pPr>
-        <w:rPr>
-          <w:rFonts w:ascii="Times New Roman" w:hAnsi="Times New Roman" w:cs="Times New Roman"/>
-        </w:rPr>
-      </w:pPr>
-      <w:r>
-        <w:rPr>
-          <w:rFonts w:ascii="Times New Roman" w:hAnsi="Times New Roman" w:cs="Times New Roman"/>
-        </w:rPr>
-        <w:t>Hypothesis:</w:t>
-      </w:r>
-    </w:p>
-    <w:p>
-      <w:pPr>
-        <w:pStyle w:val="ListParagraph"/>
-        <w:numPr>
-          <w:ilvl w:val="0"/>
-          <w:numId w:val="1"/>
-        </w:numPr>
-        <w:rPr>
-          <w:rFonts w:ascii="Times New Roman" w:hAnsi="Times New Roman" w:cs="Times New Roman"/>
-        </w:rPr>
-      </w:pPr>
-      <w:r>
-        <w:rPr>
-          <w:rFonts w:ascii="Times New Roman" w:hAnsi="Times New Roman" w:cs="Times New Roman"/>
-        </w:rPr>
-        <w:t xml:space="preserve">The </w:t>
-      </w:r>
-      <w:r>
-        <w:rPr>
-          <w:rFonts w:ascii="Times New Roman" w:hAnsi="Times New Roman" w:cs="Times New Roman"/>
-        </w:rPr>
-        <w:t>poll tax was paid shortly after harves</w:t>
-      </w:r>
-      <w:r>
-        <w:rPr>
-          <w:rFonts w:ascii="Times New Roman" w:hAnsi="Times New Roman" w:cs="Times New Roman"/>
-        </w:rPr>
-        <w:t>t season, due to farmers having liquidity.</w:t>
-      </w:r>
-      <w:r>
-        <w:rPr>
-          <w:rFonts w:ascii="Times New Roman" w:hAnsi="Times New Roman" w:cs="Times New Roman"/>
-        </w:rPr>
-        <w:t xml:space="preserve"> </w:t>
-      </w:r>
-    </w:p>
-    <w:p>
-      <w:pPr>
-        <w:pStyle w:val="ListParagraph"/>
-        <w:numPr>
-          <w:ilvl w:val="1"/>
-          <w:numId w:val="1"/>
-        </w:numPr>
-        <w:rPr>
-          <w:rFonts w:ascii="Times New Roman" w:hAnsi="Times New Roman" w:cs="Times New Roman"/>
-        </w:rPr>
-      </w:pPr>
-      <w:r>
-        <w:rPr>
-          <w:rFonts w:ascii="Times New Roman" w:hAnsi="Times New Roman" w:cs="Times New Roman"/>
-        </w:rPr>
-        <w:t xml:space="preserve">Harvest season: </w:t>
-      </w:r>
-      <w:r>
-        <w:rPr>
-          <w:rFonts w:ascii="Times New Roman" w:hAnsi="Times New Roman" w:cs="Times New Roman"/>
-        </w:rPr>
-        <w:t>fall -&gt; but double check</w:t>
-      </w:r>
-    </w:p>
-    <w:p>
-      <w:pPr>
-        <w:pStyle w:val="ListParagraph"/>
-        <w:numPr>
-          <w:ilvl w:val="1"/>
-          <w:numId w:val="1"/>
-        </w:numPr>
-        <w:rPr>
-          <w:rFonts w:ascii="Times New Roman" w:hAnsi="Times New Roman" w:cs="Times New Roman"/>
-        </w:rPr>
-      </w:pPr>
-      <w:r>
-        <w:rPr>
-          <w:rFonts w:ascii="Times New Roman" w:hAnsi="Times New Roman" w:cs="Times New Roman"/>
-        </w:rPr>
-        <w:t>Island of delos -&gt; John Kent, back in 40s</w:t>
-      </w:r>
-      <w:r>
-        <w:rPr>
-          <w:rFonts w:ascii="Times New Roman" w:hAnsi="Times New Roman" w:cs="Times New Roman"/>
-        </w:rPr>
-        <w:t xml:space="preserve">; more recently; </w:t>
-      </w:r>
-      <w:proofErr w:type="spellStart"/>
-      <w:r>
-        <w:rPr>
-          <w:rFonts w:ascii="Times New Roman" w:hAnsi="Times New Roman" w:cs="Times New Roman"/>
-        </w:rPr>
-        <w:t>garry</w:t>
-      </w:r>
-      <w:proofErr w:type="spellEnd"/>
-      <w:r>
-        <w:rPr>
-          <w:rFonts w:ascii="Times New Roman" w:hAnsi="Times New Roman" w:cs="Times New Roman"/>
-        </w:rPr>
-        <w:t xml:space="preserve"> </w:t>
-      </w:r>
-      <w:proofErr w:type="spellStart"/>
-      <w:r>
-        <w:rPr>
-          <w:rFonts w:ascii="Times New Roman" w:hAnsi="Times New Roman" w:cs="Times New Roman"/>
-        </w:rPr>
-        <w:t>riga</w:t>
-      </w:r>
-      <w:proofErr w:type="spellEnd"/>
-      <w:r>
-        <w:rPr>
-          <w:rFonts w:ascii="Times New Roman" w:hAnsi="Times New Roman" w:cs="Times New Roman"/>
-        </w:rPr>
-        <w:t xml:space="preserve">; leases </w:t>
-      </w:r>
-      <w:proofErr w:type="spellStart"/>
-      <w:r>
-        <w:rPr>
-          <w:rFonts w:ascii="Times New Roman" w:hAnsi="Times New Roman" w:cs="Times New Roman"/>
-        </w:rPr>
-        <w:t>syngrahaphe</w:t>
-      </w:r>
-      <w:proofErr w:type="spellEnd"/>
-      <w:r>
-        <w:rPr>
-          <w:rFonts w:ascii="Times New Roman" w:hAnsi="Times New Roman" w:cs="Times New Roman"/>
-        </w:rPr>
-        <w:t>.</w:t>
-      </w:r>
-    </w:p>
-    <w:p>
-      <w:pPr>
-        <w:pStyle w:val="ListParagraph"/>
-        <w:numPr>
-          <w:ilvl w:val="0"/>
-          <w:numId w:val="1"/>
-        </w:numPr>
-        <w:rPr>
-          <w:rFonts w:ascii="Times New Roman" w:hAnsi="Times New Roman" w:cs="Times New Roman"/>
-        </w:rPr>
-      </w:pPr>
-      <w:r>
-        <w:rPr>
-          <w:rFonts w:ascii="Times New Roman" w:hAnsi="Times New Roman" w:cs="Times New Roman"/>
-        </w:rPr>
-        <w:t xml:space="preserve">Building on the hypothesis above, there is a pattern in when the poll tax was paid. </w:t>
-      </w:r>
-    </w:p>
-    <w:p>
-      <w:pPr>
-        <w:pStyle w:val="ListParagraph"/>
-        <w:numPr>
-          <w:ilvl w:val="0"/>
-          <w:numId w:val="1"/>
-        </w:numPr>
-        <w:rPr>
-          <w:rFonts w:ascii="Times New Roman" w:hAnsi="Times New Roman" w:cs="Times New Roman"/>
-        </w:rPr>
-      </w:pPr>
-      <w:r>
-        <w:rPr>
-          <w:rFonts w:ascii="Times New Roman" w:hAnsi="Times New Roman" w:cs="Times New Roman"/>
-        </w:rPr>
-        <w:t xml:space="preserve">There is a difference in the timing of the poll tax between farmers and urbanites. </w:t>
-      </w:r>
-    </w:p>
-    <w:p>
-      <w:pPr>
-        <w:pStyle w:val="ListParagraph"/>
-        <w:numPr>
-          <w:ilvl w:val="0"/>
-          <w:numId w:val="1"/>
-        </w:numPr>
-        <w:rPr>
-          <w:rFonts w:ascii="Times New Roman" w:hAnsi="Times New Roman" w:cs="Times New Roman"/>
-        </w:rPr>
-      </w:pPr>
-      <w:r>
-        <w:rPr>
-          <w:rFonts w:ascii="Times New Roman" w:hAnsi="Times New Roman" w:cs="Times New Roman"/>
-        </w:rPr>
-        <w:t xml:space="preserve">Did they really care about what the people did or was it more about getting the money: </w:t>
-      </w:r>
-      <w:proofErr w:type="spellStart"/>
-      <w:r>
-        <w:rPr>
-          <w:rFonts w:ascii="Times New Roman" w:hAnsi="Times New Roman" w:cs="Times New Roman"/>
-        </w:rPr>
-        <w:t>Jermereny</w:t>
-      </w:r>
-      <w:proofErr w:type="spellEnd"/>
-      <w:r>
-        <w:rPr>
-          <w:rFonts w:ascii="Times New Roman" w:hAnsi="Times New Roman" w:cs="Times New Roman"/>
-        </w:rPr>
-        <w:t xml:space="preserve"> thinks the </w:t>
-      </w:r>
-      <w:proofErr w:type="spellStart"/>
-      <w:r>
-        <w:rPr>
-          <w:rFonts w:ascii="Times New Roman" w:hAnsi="Times New Roman" w:cs="Times New Roman"/>
-        </w:rPr>
-        <w:t>latetr</w:t>
-      </w:r>
-      <w:proofErr w:type="spellEnd"/>
-      <w:r>
-        <w:rPr>
-          <w:rFonts w:ascii="Times New Roman" w:hAnsi="Times New Roman" w:cs="Times New Roman"/>
-        </w:rPr>
-        <w:t xml:space="preserve"> -&gt; doesn’t really matter</w:t>
-      </w:r>
-    </w:p>
-    <w:p>
-      <w:pPr>
-        <w:rPr>
-          <w:rFonts w:ascii="Times New Roman" w:hAnsi="Times New Roman" w:cs="Times New Roman"/>
-        </w:rPr>
-      </w:pPr>
-    </w:p>
-    <w:p>
-      <w:pPr>
-        <w:rPr>
-          <w:rFonts w:ascii="Times New Roman" w:hAnsi="Times New Roman" w:cs="Times New Roman"/>
-          <w:u w:val="single"/>
-        </w:rPr>
-      </w:pPr>
-      <w:r>
-        <w:rPr>
-          <w:rFonts w:ascii="Times New Roman" w:hAnsi="Times New Roman" w:cs="Times New Roman"/>
-          <w:u w:val="single"/>
-        </w:rPr>
-        <w:t>Questions:</w:t>
-      </w:r>
-    </w:p>
-    <w:p>
-      <w:pPr>
-        <w:pStyle w:val="ListParagraph"/>
-        <w:numPr>
-          <w:ilvl w:val="0"/>
-          <w:numId w:val="3"/>
-        </w:numPr>
-        <w:rPr>
-          <w:rFonts w:ascii="Times New Roman" w:hAnsi="Times New Roman" w:cs="Times New Roman"/>
-          <w:highlight w:val="green"/>
-        </w:rPr>
-      </w:pPr>
-      <w:r>
-        <w:rPr>
-          <w:rFonts w:ascii="Times New Roman" w:hAnsi="Times New Roman" w:cs="Times New Roman"/>
-          <w:highlight w:val="green"/>
-        </w:rPr>
-        <w:t>Do I need</w:t>
-      </w:r>
-      <w:r>
-        <w:rPr>
-          <w:rFonts w:ascii="Times New Roman" w:hAnsi="Times New Roman" w:cs="Times New Roman"/>
-          <w:highlight w:val="green"/>
-        </w:rPr>
-        <w:t xml:space="preserve"> </w:t>
-      </w:r>
-      <w:r>
-        <w:rPr>
-          <w:rFonts w:ascii="Times New Roman" w:hAnsi="Times New Roman" w:cs="Times New Roman"/>
-          <w:highlight w:val="green"/>
-        </w:rPr>
-        <w:t xml:space="preserve">background </w:t>
-      </w:r>
-      <w:r>
-        <w:rPr>
-          <w:rFonts w:ascii="Times New Roman" w:hAnsi="Times New Roman" w:cs="Times New Roman"/>
-          <w:highlight w:val="green"/>
-        </w:rPr>
-        <w:t xml:space="preserve">information to back up </w:t>
-      </w:r>
-      <w:r>
-        <w:rPr>
-          <w:rFonts w:ascii="Times New Roman" w:hAnsi="Times New Roman" w:cs="Times New Roman"/>
-          <w:highlight w:val="green"/>
-        </w:rPr>
-        <w:t>my</w:t>
-      </w:r>
-      <w:r>
-        <w:rPr>
-          <w:rFonts w:ascii="Times New Roman" w:hAnsi="Times New Roman" w:cs="Times New Roman"/>
-          <w:highlight w:val="green"/>
-        </w:rPr>
-        <w:t xml:space="preserve"> hypothesis</w:t>
-      </w:r>
-      <w:r>
-        <w:rPr>
-          <w:rFonts w:ascii="Times New Roman" w:hAnsi="Times New Roman" w:cs="Times New Roman"/>
-          <w:highlight w:val="green"/>
-        </w:rPr>
-        <w:t xml:space="preserve"> so that it does not seems like I pull it out of thin air?</w:t>
-      </w:r>
-    </w:p>
-    <w:p>
-      <w:pPr>
-        <w:pStyle w:val="ListParagraph"/>
-        <w:numPr>
-          <w:ilvl w:val="1"/>
-          <w:numId w:val="3"/>
-        </w:numPr>
-        <w:rPr>
-          <w:rFonts w:ascii="Times New Roman" w:hAnsi="Times New Roman" w:cs="Times New Roman"/>
-        </w:rPr>
-      </w:pPr>
-      <w:r>
-        <w:rPr>
-          <w:rFonts w:ascii="Times New Roman" w:hAnsi="Times New Roman" w:cs="Times New Roman"/>
-        </w:rPr>
-        <w:t xml:space="preserve">From own </w:t>
-      </w:r>
-      <w:proofErr w:type="gramStart"/>
-      <w:r>
-        <w:rPr>
-          <w:rFonts w:ascii="Times New Roman" w:hAnsi="Times New Roman" w:cs="Times New Roman"/>
-        </w:rPr>
-        <w:t>ideas;</w:t>
-      </w:r>
-      <w:proofErr w:type="gramEnd"/>
-      <w:r>
-        <w:rPr>
-          <w:rFonts w:ascii="Times New Roman" w:hAnsi="Times New Roman" w:cs="Times New Roman"/>
-        </w:rPr>
-        <w:t xml:space="preserve"> i.e. when the farmers had the most liquidity =&gt; 1-2 sentences.</w:t>
-      </w:r>
-    </w:p>
-    <w:p>
-      <w:pPr>
-        <w:rPr>
-          <w:rFonts w:ascii="Times New Roman" w:hAnsi="Times New Roman" w:cs="Times New Roman"/>
-        </w:rPr>
-      </w:pPr>
-    </w:p>
-    <w:p>
-      <w:pPr>
+        <w:t>Written Assignment 1</w:t>
+      </w:r>
+      <w:r>
+        <w:rPr>
+          <w:rFonts w:ascii="Times New Roman" w:hAnsi="Times New Roman" w:cs="Times New Roman"/>
+        </w:rPr>
+        <w:t>, I emphasized the possibility of having only limited data specifying the exact day and month of payment. After reviewing the 353 hits, however, this concern proved less significant than expected, as 158 of the items did in fact include detailed date information.</w:t>
+      </w:r>
+    </w:p>
+    <w:p>
+      <w:pPr>
+        <w:spacing w:line="360" w:lineRule="auto"/>
+        <w:rPr>
+          <w:rFonts w:ascii="Times New Roman" w:hAnsi="Times New Roman" w:cs="Times New Roman"/>
+        </w:rPr>
+      </w:pPr>
+      <w:r>
+        <w:rPr>
+          <w:rFonts w:ascii="Times New Roman" w:hAnsi="Times New Roman" w:cs="Times New Roman"/>
+        </w:rPr>
+        <w:t>Nevertheless, one major challenge to testing my first hypothesis is the variation in harvest periods across different regions of Roman Egypt. Simply assuming that all crops were harvested in the fall could be too br</w:t>
+      </w:r>
+      <w:r>
+        <w:rPr>
+          <w:rFonts w:ascii="Times New Roman" w:hAnsi="Times New Roman" w:cs="Times New Roman"/>
+        </w:rPr>
+        <w:lastRenderedPageBreak/>
+        <w:t>oad of an assumption. Moving forward, I need more information about the types of crops grown in Roman Egypt between 50 BCE and 200 CE and their respective harvest seasons. If only one crop type dominated farming, I could potentially assign a single harvest window to that crop and compare it to the poll tax data. However, if multiple crops were cultivated with different harvests, i</w:t>
+      </w:r>
+      <w:r>
+        <w:rPr>
+          <w:rFonts w:ascii="Times New Roman" w:hAnsi="Times New Roman" w:cs="Times New Roman"/>
+        </w:rPr>
+        <w:lastRenderedPageBreak/>
+        <w:t xml:space="preserve">t will be difficult to pinpoint a </w:t>
+      </w:r>
+      <w:r>
+        <w:rPr>
+          <w:rFonts w:ascii="Times New Roman" w:hAnsi="Times New Roman" w:cs="Times New Roman"/>
+        </w:rPr>
+        <w:t>specific</w:t>
+      </w:r>
+      <w:r>
+        <w:rPr>
+          <w:rFonts w:ascii="Times New Roman" w:hAnsi="Times New Roman" w:cs="Times New Roman"/>
+        </w:rPr>
+        <w:t xml:space="preserve"> harvest season, making it challenging to link harvest liquidity conclusively to the timing of poll tax payments.</w:t>
+      </w:r>
+    </w:p>
+    <w:p>
+      <w:pPr>
+        <w:spacing w:line="360" w:lineRule="auto"/>
         <w:rPr>
           <w:rFonts w:ascii="Times New Roman" w:hAnsi="Times New Roman" w:cs="Times New Roman"/>
           <w:b/>
           <w:bCs/>
         </w:rPr>
       </w:pPr>
-      <w:r>
+    </w:p>
+    <w:p>
+      <w:pPr>
+        <w:spacing w:line="360" w:lineRule="auto"/>
         <w:rPr>
           <w:rFonts w:ascii="Times New Roman" w:hAnsi="Times New Roman" w:cs="Times New Roman"/>
           <w:b/>
           <w:bCs/>
         </w:rPr>
-        <w:t>PART 2:</w:t>
-      </w:r>
-    </w:p>
-    <w:p>
-      <w:pPr>
-        <w:pStyle w:val="ListParagraph"/>
-        <w:numPr>
-          <w:ilvl w:val="0"/>
-          <w:numId w:val="4"/>
-        </w:numPr>
-        <w:rPr>
-          <w:rFonts w:ascii="Times New Roman" w:hAnsi="Times New Roman" w:cs="Times New Roman"/>
-        </w:rPr>
-      </w:pPr>
-      <w:r>
-        <w:rPr>
-          <w:rFonts w:ascii="Times New Roman" w:hAnsi="Times New Roman" w:cs="Times New Roman"/>
-        </w:rPr>
-        <w:t xml:space="preserve">Limited data availability. Few tax receipts with precise data. </w:t>
-      </w:r>
-    </w:p>
-    <w:p>
-      <w:pPr>
-        <w:pStyle w:val="ListParagraph"/>
-        <w:numPr>
-          <w:ilvl w:val="1"/>
-          <w:numId w:val="4"/>
-        </w:numPr>
-        <w:rPr>
-          <w:rFonts w:ascii="Times New Roman" w:hAnsi="Times New Roman" w:cs="Times New Roman"/>
-        </w:rPr>
-      </w:pPr>
-      <w:r>
-        <w:rPr>
-          <w:rFonts w:ascii="Times New Roman" w:hAnsi="Times New Roman" w:cs="Times New Roman"/>
-        </w:rPr>
-        <w:t>Solution: Use less precise dating, relying on monthly or quarterly dating</w:t>
-      </w:r>
-      <w:r>
-        <w:rPr>
-          <w:rFonts w:ascii="Times New Roman" w:hAnsi="Times New Roman" w:cs="Times New Roman"/>
-        </w:rPr>
-        <w:t>.</w:t>
-      </w:r>
-    </w:p>
-    <w:p>
-      <w:pPr>
-        <w:pStyle w:val="ListParagraph"/>
-        <w:numPr>
-          <w:ilvl w:val="0"/>
-          <w:numId w:val="4"/>
-        </w:numPr>
-        <w:rPr>
-          <w:rFonts w:ascii="Times New Roman" w:hAnsi="Times New Roman" w:cs="Times New Roman"/>
-        </w:rPr>
-      </w:pPr>
-      <w:r>
-        <w:rPr>
-          <w:rFonts w:ascii="Times New Roman" w:hAnsi="Times New Roman" w:cs="Times New Roman"/>
-        </w:rPr>
-        <w:t>May be difficult to identify when harvesting season was to check if this was when the farmers paid their taxes.</w:t>
-      </w:r>
-    </w:p>
-    <w:p>
-      <w:pPr>
-        <w:rPr>
-          <w:rFonts w:ascii="Times New Roman" w:hAnsi="Times New Roman" w:cs="Times New Roman"/>
-        </w:rPr>
-      </w:pPr>
-    </w:p>
-    <w:p>
-      <w:pPr>
-        <w:rPr>
-          <w:rFonts w:ascii="Times New Roman" w:hAnsi="Times New Roman" w:cs="Times New Roman"/>
-          <w:u w:val="single"/>
-        </w:rPr>
-      </w:pPr>
-      <w:r>
-        <w:rPr>
-          <w:rFonts w:ascii="Times New Roman" w:hAnsi="Times New Roman" w:cs="Times New Roman"/>
-          <w:u w:val="single"/>
-        </w:rPr>
-        <w:t>Questions</w:t>
-      </w:r>
-    </w:p>
-    <w:p>
-      <w:pPr>
-        <w:pStyle w:val="ListParagraph"/>
-        <w:numPr>
-          <w:ilvl w:val="0"/>
-          <w:numId w:val="5"/>
-        </w:numPr>
-        <w:rPr>
-          <w:rFonts w:ascii="Times New Roman" w:hAnsi="Times New Roman" w:cs="Times New Roman"/>
-        </w:rPr>
-      </w:pPr>
-      <w:r>
-        <w:rPr>
-          <w:rFonts w:ascii="Times New Roman" w:hAnsi="Times New Roman" w:cs="Times New Roman"/>
-          <w:highlight w:val="green"/>
-        </w:rPr>
-        <w:t>In Roman-Egypt, when was the harvesting season?</w:t>
-      </w:r>
-      <w:r>
-        <w:rPr>
-          <w:rFonts w:ascii="Times New Roman" w:hAnsi="Times New Roman" w:cs="Times New Roman"/>
-        </w:rPr>
-        <w:t xml:space="preserve"> =&gt; prob. Fall =&gt; look into this</w:t>
-      </w:r>
-    </w:p>
-    <w:p>
-      <w:pPr>
-        <w:rPr>
-          <w:rFonts w:ascii="Times New Roman" w:hAnsi="Times New Roman" w:cs="Times New Roman"/>
-        </w:rPr>
-      </w:pPr>
-    </w:p>
-    <w:p>
-      <w:pPr>
-        <w:rPr>
-          <w:rFonts w:ascii="Times New Roman" w:hAnsi="Times New Roman" w:cs="Times New Roman"/>
-        </w:rPr>
-      </w:pPr>
-    </w:p>
-    <w:p>
-      <w:pPr>
-        <w:rPr>
-          <w:rFonts w:ascii="Times New Roman" w:hAnsi="Times New Roman" w:cs="Times New Roman"/>
-        </w:rPr>
-      </w:pPr>
-    </w:p>
-    <w:p>
-      <w:pPr>
-        <w:rPr>
-          <w:rFonts w:ascii="Times New Roman" w:hAnsi="Times New Roman" w:cs="Times New Roman"/>
-        </w:rPr>
-      </w:pPr>
-    </w:p>
-    <w:p>
-      <w:pPr>
-        <w:rPr>
-          <w:rFonts w:ascii="Times New Roman" w:hAnsi="Times New Roman" w:cs="Times New Roman"/>
-        </w:rPr>
-      </w:pPr>
-    </w:p>
-    <w:p>
-      <w:pPr>
+      </w:pPr>
+    </w:p>
+    <w:p>
+      <w:pPr>
+        <w:spacing w:line="360" w:lineRule="auto"/>
         <w:rPr>
           <w:rFonts w:ascii="Times New Roman" w:hAnsi="Times New Roman" w:cs="Times New Roman"/>
           <w:b/>
@@ -634,45 +254,40 @@
           <w:b/>
           <w:bCs/>
         </w:rPr>
-        <w:t>PART _</w:t>
-      </w:r>
-    </w:p>
-    <w:p>
-      <w:pPr>
-        <w:rPr>
-          <w:rFonts w:ascii="Times New Roman" w:hAnsi="Times New Roman" w:cs="Times New Roman"/>
-          <w:i/>
-          <w:iCs/>
-        </w:rPr>
-      </w:pPr>
-      <w:r>
-        <w:rPr>
-          <w:rFonts w:ascii="Times New Roman" w:hAnsi="Times New Roman" w:cs="Times New Roman"/>
-          <w:i/>
-          <w:iCs/>
-        </w:rPr>
-        <w:t>Below is a detailed description of how I performed the search in Papyri.</w:t>
-      </w:r>
-    </w:p>
-    <w:p>
-      <w:pPr>
-        <w:rPr>
-          <w:rFonts w:ascii="Times New Roman" w:hAnsi="Times New Roman" w:cs="Times New Roman"/>
-          <w:i/>
-          <w:iCs/>
-        </w:rPr>
-      </w:pPr>
-      <w:r>
-        <w:rPr>
-          <w:rFonts w:ascii="Times New Roman" w:hAnsi="Times New Roman" w:cs="Times New Roman"/>
-          <w:i/>
-          <w:iCs/>
+        <w:t>Analysis</w:t>
+      </w:r>
+    </w:p>
+    <w:p>
+      <w:pPr>
+        <w:spacing w:line="360" w:lineRule="auto"/>
+        <w:rPr>
+          <w:rFonts w:ascii="Times New Roman" w:hAnsi="Times New Roman" w:cs="Times New Roman"/>
+        </w:rPr>
+      </w:pPr>
+      <w:r>
+        <w:rPr>
+          <w:rFonts w:ascii="Times New Roman" w:hAnsi="Times New Roman" w:cs="Times New Roman"/>
+        </w:rPr>
+        <w:t>Before I discuss the analysis and its results, I briefly present the methodology. I performed a literature search in the Papyrus.info database on April 1 (2025) with the search query shown below.</w:t>
+      </w:r>
+    </w:p>
+    <w:p>
+      <w:pPr>
+        <w:spacing w:line="360" w:lineRule="auto"/>
+        <w:rPr>
+          <w:rFonts w:ascii="Times New Roman" w:hAnsi="Times New Roman" w:cs="Times New Roman"/>
+        </w:rPr>
+      </w:pPr>
+      <w:r>
+        <w:rPr>
+          <w:rFonts w:ascii="Times New Roman" w:hAnsi="Times New Roman" w:cs="Times New Roman"/>
+          <w:noProof/>
         </w:rPr>
         <w:drawing>
-          <wp:inline distT="0" distB="0" distL="0" distR="0" wp14:anchorId="1B756EDB" wp14:editId="7FD24253">
-            <wp:extent cx="1758391" cy="4095750"/>
-            <wp:effectExtent l="0" t="0" r="0" b="0"/>
-            <wp:docPr id="1628821074" name="Picture 1" descr="A screenshot of a computer&#10;&#10;AI-generated content may be incorrect."/>
+          <wp:inline distT="0" distB="0" distL="0" distR="0" wp14:anchorId="5C37EC33" wp14:editId="37C4E159">
+            <wp:extent cx="5943600" cy="439420"/>
+            <wp:effectExtent l="0" t="0" r="0" b="5080"/>
+            <wp:docPr id="107460441" name="Picture 1"/>
             <wp:cNvGraphicFramePr>
               <a:graphicFrameLocks xmlns:a="http://schemas.openxmlformats.org/drawingml/2006/main" noChangeAspect="1"/>
             </wp:cNvGraphicFramePr>
@@ -680,7 +295,7 @@
               <a:graphicData uri="http://schemas.openxmlformats.org/drawingml/2006/picture">
                 <pic:pic xmlns:pic="http://schemas.openxmlformats.org/drawingml/2006/picture">
                   <pic:nvPicPr>
-                    <pic:cNvPr id="1628821074" name="Picture 1" descr="A screenshot of a computer&#10;&#10;AI-generated content may be incorrect."/>
+                    <pic:cNvPr id="107460441" name=""/>
                     <pic:cNvPicPr/>
                   </pic:nvPicPr>
                   <pic:blipFill>
@@ -692,7 +307,7 @@
                   <pic:spPr>
                     <a:xfrm>
                       <a:off x="0" y="0"/>
-                      <a:ext cx="1762141" cy="4104485"/>
+                      <a:ext cx="5943600" cy="439420"/>
                     </a:xfrm>
                     <a:prstGeom prst="rect">
                       <a:avLst/>
@@ -707,87 +322,28 @@
     </w:p>
     <w:p>
       <w:pPr>
-        <w:rPr>
-          <w:rFonts w:ascii="Times New Roman" w:hAnsi="Times New Roman" w:cs="Times New Roman"/>
-        </w:rPr>
-      </w:pPr>
-      <w:r>
-        <w:rPr>
-          <w:rFonts w:ascii="Times New Roman" w:hAnsi="Times New Roman" w:cs="Times New Roman"/>
-        </w:rPr>
-        <w:t xml:space="preserve">The search was performed on Mon Mar 31, </w:t>
-      </w:r>
-      <w:proofErr w:type="gramStart"/>
-      <w:r>
-        <w:rPr>
-          <w:rFonts w:ascii="Times New Roman" w:hAnsi="Times New Roman" w:cs="Times New Roman"/>
-        </w:rPr>
-        <w:t>2025</w:t>
-      </w:r>
-      <w:proofErr w:type="gramEnd"/>
-      <w:r>
-        <w:rPr>
-          <w:rFonts w:ascii="Times New Roman" w:hAnsi="Times New Roman" w:cs="Times New Roman"/>
-        </w:rPr>
-        <w:t xml:space="preserve"> and resulted in </w:t>
-      </w:r>
-      <w:r>
-        <w:rPr>
-          <w:rFonts w:ascii="Times New Roman" w:hAnsi="Times New Roman" w:cs="Times New Roman"/>
-        </w:rPr>
-        <w:t>636 hits.</w:t>
-      </w:r>
-    </w:p>
-    <w:p>
-      <w:pPr>
-        <w:rPr>
-          <w:rFonts w:ascii="Times New Roman" w:hAnsi="Times New Roman" w:cs="Times New Roman"/>
-        </w:rPr>
-      </w:pPr>
-    </w:p>
-    <w:p>
-      <w:pPr>
-        <w:rPr>
-          <w:rFonts w:ascii="Times New Roman" w:hAnsi="Times New Roman" w:cs="Times New Roman"/>
-          <w:u w:val="single"/>
-        </w:rPr>
-      </w:pPr>
-      <w:r>
-        <w:rPr>
-          <w:rFonts w:ascii="Times New Roman" w:hAnsi="Times New Roman" w:cs="Times New Roman"/>
-          <w:u w:val="single"/>
-        </w:rPr>
-        <w:t>Question:</w:t>
-      </w:r>
-    </w:p>
-    <w:p>
-      <w:pPr>
-        <w:pStyle w:val="ListParagraph"/>
-        <w:numPr>
-          <w:ilvl w:val="0"/>
-          <w:numId w:val="6"/>
-        </w:numPr>
-        <w:rPr>
-          <w:rFonts w:ascii="Times New Roman" w:hAnsi="Times New Roman" w:cs="Times New Roman"/>
-        </w:rPr>
-      </w:pPr>
-      <w:r>
-        <w:rPr>
-          <w:rFonts w:ascii="Times New Roman" w:hAnsi="Times New Roman" w:cs="Times New Roman"/>
-        </w:rPr>
-        <w:t xml:space="preserve">Given </w:t>
-      </w:r>
-      <w:r>
-        <w:rPr>
-          <w:rFonts w:ascii="Times New Roman" w:hAnsi="Times New Roman" w:cs="Times New Roman"/>
-        </w:rPr>
-        <w:t>all</w:t>
-      </w:r>
-      <w:r>
-        <w:rPr>
-          <w:rFonts w:ascii="Times New Roman" w:hAnsi="Times New Roman" w:cs="Times New Roman"/>
-        </w:rPr>
-        <w:t xml:space="preserve"> these hits, how do you recommend I proceed? I was thinking of copying over core data into Excel</w:t>
+        <w:spacing w:line="360" w:lineRule="auto"/>
+        <w:rPr>
+          <w:rFonts w:ascii="Times New Roman" w:hAnsi="Times New Roman" w:cs="Times New Roman"/>
+        </w:rPr>
+      </w:pPr>
+      <w:r>
+        <w:rPr>
+          <w:rFonts w:ascii="Times New Roman" w:hAnsi="Times New Roman" w:cs="Times New Roman"/>
+        </w:rPr>
+        <w:t xml:space="preserve">The search resulted in 353 hits. I extracted the day, month, and year from each result, together with their unique identifier. Notably, some hits included only month and year, just year, or a time range. This information was similarly recorded. Duplicates, clearly unrelated hits (i.e. receipts not related to a poll tax), and hits that did not include a date were excluded from further study. The resulting corpus included </w:t>
+      </w:r>
+      <w:r>
+        <w:rPr>
+          <w:rFonts w:ascii="Times New Roman" w:hAnsi="Times New Roman" w:cs="Times New Roman"/>
+        </w:rPr>
+        <w:t>251</w:t>
+      </w:r>
+      <w:r>
+        <w:rPr>
+          <w:rFonts w:ascii="Times New Roman" w:hAnsi="Times New Roman" w:cs="Times New Roman"/>
+        </w:rPr>
+        <w:t xml:space="preserve"> titles</w:t>
       </w:r>
       <w:r>
         <w:rPr>
@@ -795,457 +351,251 @@
         </w:rPr>
         <w:t xml:space="preserve">. </w:t>
       </w:r>
-    </w:p>
-    <w:p>
-      <w:pPr>
-        <w:pStyle w:val="ListParagraph"/>
-        <w:numPr>
-          <w:ilvl w:val="1"/>
-          <w:numId w:val="6"/>
-        </w:numPr>
-        <w:rPr>
-          <w:rFonts w:ascii="Times New Roman" w:hAnsi="Times New Roman" w:cs="Times New Roman"/>
-        </w:rPr>
-      </w:pPr>
-      <w:r>
-        <w:rPr>
-          <w:rFonts w:ascii="Times New Roman" w:hAnsi="Times New Roman" w:cs="Times New Roman"/>
-        </w:rPr>
-        <w:t xml:space="preserve">Should I exclude </w:t>
-      </w:r>
-      <w:r>
-        <w:rPr>
-          <w:rFonts w:ascii="Times New Roman" w:hAnsi="Times New Roman" w:cs="Times New Roman"/>
-        </w:rPr>
-        <w:t>the result</w:t>
-      </w:r>
-      <w:r>
-        <w:rPr>
-          <w:rFonts w:ascii="Times New Roman" w:hAnsi="Times New Roman" w:cs="Times New Roman"/>
-        </w:rPr>
-        <w:t xml:space="preserve"> if not precise data?</w:t>
-      </w:r>
-    </w:p>
-    <w:p>
-      <w:pPr>
-        <w:pStyle w:val="ListParagraph"/>
-        <w:numPr>
-          <w:ilvl w:val="1"/>
-          <w:numId w:val="6"/>
-        </w:numPr>
-        <w:rPr>
-          <w:rFonts w:ascii="Times New Roman" w:hAnsi="Times New Roman" w:cs="Times New Roman"/>
-        </w:rPr>
-      </w:pPr>
-      <w:r>
-        <w:rPr>
-          <w:rFonts w:ascii="Times New Roman" w:hAnsi="Times New Roman" w:cs="Times New Roman"/>
-        </w:rPr>
-        <w:t>What data would be important to have?</w:t>
-      </w:r>
-    </w:p>
-    <w:p>
-      <w:pPr>
-        <w:pStyle w:val="ListParagraph"/>
-        <w:numPr>
-          <w:ilvl w:val="2"/>
-          <w:numId w:val="6"/>
-        </w:numPr>
-        <w:rPr>
-          <w:rFonts w:ascii="Times New Roman" w:hAnsi="Times New Roman" w:cs="Times New Roman"/>
-        </w:rPr>
-      </w:pPr>
-      <w:r>
-        <w:rPr>
-          <w:rFonts w:ascii="Times New Roman" w:hAnsi="Times New Roman" w:cs="Times New Roman"/>
-        </w:rPr>
-        <w:t>Doc.id</w:t>
-      </w:r>
-      <w:r>
-        <w:rPr>
-          <w:rFonts w:ascii="Times New Roman" w:hAnsi="Times New Roman" w:cs="Times New Roman"/>
-        </w:rPr>
-        <w:t>: OK</w:t>
-      </w:r>
-    </w:p>
-    <w:p>
-      <w:pPr>
-        <w:pStyle w:val="ListParagraph"/>
-        <w:numPr>
-          <w:ilvl w:val="2"/>
-          <w:numId w:val="6"/>
-        </w:numPr>
-        <w:rPr>
-          <w:rFonts w:ascii="Times New Roman" w:hAnsi="Times New Roman" w:cs="Times New Roman"/>
-        </w:rPr>
-      </w:pPr>
-      <w:r>
-        <w:rPr>
-          <w:rFonts w:ascii="Times New Roman" w:hAnsi="Times New Roman" w:cs="Times New Roman"/>
-        </w:rPr>
-        <w:t>Date</w:t>
-      </w:r>
-      <w:r>
-        <w:rPr>
-          <w:rFonts w:ascii="Times New Roman" w:hAnsi="Times New Roman" w:cs="Times New Roman"/>
-        </w:rPr>
-        <w:t>: OK</w:t>
-      </w:r>
-    </w:p>
-    <w:p>
-      <w:pPr>
-        <w:pStyle w:val="ListParagraph"/>
-        <w:numPr>
-          <w:ilvl w:val="3"/>
-          <w:numId w:val="6"/>
-        </w:numPr>
-        <w:rPr>
-          <w:rFonts w:ascii="Times New Roman" w:hAnsi="Times New Roman" w:cs="Times New Roman"/>
-        </w:rPr>
-      </w:pPr>
-      <w:r>
-        <w:rPr>
-          <w:rFonts w:ascii="Times New Roman" w:hAnsi="Times New Roman" w:cs="Times New Roman"/>
-        </w:rPr>
-        <w:lastRenderedPageBreak/>
-        <w:t>Be able to sort out the ones with not month</w:t>
-      </w:r>
-      <w:r>
-        <w:rPr>
-          <w:rFonts w:ascii="Times New Roman" w:hAnsi="Times New Roman" w:cs="Times New Roman"/>
-        </w:rPr>
-        <w:t>.</w:t>
-      </w:r>
-    </w:p>
-    <w:p>
-      <w:pPr>
-        <w:pStyle w:val="ListParagraph"/>
-        <w:numPr>
-          <w:ilvl w:val="3"/>
-          <w:numId w:val="6"/>
-        </w:numPr>
-        <w:rPr>
-          <w:rFonts w:ascii="Times New Roman" w:hAnsi="Times New Roman" w:cs="Times New Roman"/>
-        </w:rPr>
-      </w:pPr>
-      <w:r>
-        <w:rPr>
-          <w:rFonts w:ascii="Times New Roman" w:hAnsi="Times New Roman" w:cs="Times New Roman"/>
-        </w:rPr>
-        <w:t xml:space="preserve">Might be reason for not specified: </w:t>
-      </w:r>
-      <w:proofErr w:type="gramStart"/>
-      <w:r>
-        <w:rPr>
-          <w:rFonts w:ascii="Times New Roman" w:hAnsi="Times New Roman" w:cs="Times New Roman"/>
-        </w:rPr>
-        <w:t>look into</w:t>
-      </w:r>
-      <w:proofErr w:type="gramEnd"/>
-      <w:r>
-        <w:rPr>
-          <w:rFonts w:ascii="Times New Roman" w:hAnsi="Times New Roman" w:cs="Times New Roman"/>
-        </w:rPr>
-        <w:t xml:space="preserve"> this!</w:t>
-      </w:r>
-    </w:p>
-    <w:p>
-      <w:pPr>
-        <w:pStyle w:val="ListParagraph"/>
-        <w:numPr>
-          <w:ilvl w:val="2"/>
-          <w:numId w:val="6"/>
-        </w:numPr>
-        <w:rPr>
-          <w:rFonts w:ascii="Times New Roman" w:hAnsi="Times New Roman" w:cs="Times New Roman"/>
-        </w:rPr>
-      </w:pPr>
-      <w:r>
-        <w:rPr>
-          <w:rFonts w:ascii="Times New Roman" w:hAnsi="Times New Roman" w:cs="Times New Roman"/>
-        </w:rPr>
-        <w:t>Content</w:t>
-      </w:r>
-      <w:r>
-        <w:rPr>
-          <w:rFonts w:ascii="Times New Roman" w:hAnsi="Times New Roman" w:cs="Times New Roman"/>
-        </w:rPr>
-        <w:t xml:space="preserve">: </w:t>
-      </w:r>
-      <w:r>
-        <w:rPr>
-          <w:rFonts w:ascii="Times New Roman" w:hAnsi="Times New Roman" w:cs="Times New Roman"/>
-        </w:rPr>
-        <w:t>later</w:t>
-      </w:r>
-      <w:r>
-        <w:rPr>
-          <w:rFonts w:ascii="Times New Roman" w:hAnsi="Times New Roman" w:cs="Times New Roman"/>
-        </w:rPr>
-        <w:t xml:space="preserve">; but get the amount; </w:t>
-      </w:r>
-      <w:proofErr w:type="gramStart"/>
-      <w:r>
-        <w:rPr>
-          <w:rFonts w:ascii="Times New Roman" w:hAnsi="Times New Roman" w:cs="Times New Roman"/>
-        </w:rPr>
-        <w:t>places;  OK</w:t>
-      </w:r>
-      <w:proofErr w:type="gramEnd"/>
-    </w:p>
-    <w:p>
-      <w:pPr>
-        <w:pStyle w:val="ListParagraph"/>
-        <w:numPr>
-          <w:ilvl w:val="2"/>
-          <w:numId w:val="6"/>
-        </w:numPr>
-        <w:rPr>
-          <w:rFonts w:ascii="Times New Roman" w:hAnsi="Times New Roman" w:cs="Times New Roman"/>
-        </w:rPr>
-      </w:pPr>
-      <w:r>
-        <w:rPr>
-          <w:rFonts w:ascii="Times New Roman" w:hAnsi="Times New Roman" w:cs="Times New Roman"/>
-        </w:rPr>
-        <w:t>Amount</w:t>
-      </w:r>
-      <w:r>
-        <w:rPr>
-          <w:rFonts w:ascii="Times New Roman" w:hAnsi="Times New Roman" w:cs="Times New Roman"/>
-        </w:rPr>
-        <w:t>: OK</w:t>
-      </w:r>
-    </w:p>
-    <w:p>
-      <w:pPr>
-        <w:pStyle w:val="ListParagraph"/>
-        <w:numPr>
-          <w:ilvl w:val="2"/>
-          <w:numId w:val="6"/>
-        </w:numPr>
-        <w:rPr>
-          <w:rFonts w:ascii="Times New Roman" w:hAnsi="Times New Roman" w:cs="Times New Roman"/>
-        </w:rPr>
-      </w:pPr>
-      <w:r>
-        <w:rPr>
-          <w:rFonts w:ascii="Times New Roman" w:hAnsi="Times New Roman" w:cs="Times New Roman"/>
-        </w:rPr>
-        <w:t xml:space="preserve">Person paying (farmer </w:t>
-      </w:r>
-      <w:r>
-        <w:rPr>
-          <w:rFonts w:ascii="Times New Roman" w:hAnsi="Times New Roman" w:cs="Times New Roman"/>
-        </w:rPr>
-        <w:t>or urbanite)</w:t>
-      </w:r>
-      <w:r>
-        <w:rPr>
-          <w:rFonts w:ascii="Times New Roman" w:hAnsi="Times New Roman" w:cs="Times New Roman"/>
-        </w:rPr>
-        <w:t>: OK</w:t>
-      </w:r>
-    </w:p>
-    <w:p>
-      <w:pPr>
-        <w:pStyle w:val="ListParagraph"/>
-        <w:numPr>
-          <w:ilvl w:val="2"/>
-          <w:numId w:val="6"/>
-        </w:numPr>
-        <w:rPr>
-          <w:rFonts w:ascii="Times New Roman" w:hAnsi="Times New Roman" w:cs="Times New Roman"/>
-        </w:rPr>
-      </w:pPr>
-      <w:r>
-        <w:rPr>
-          <w:rFonts w:ascii="Times New Roman" w:hAnsi="Times New Roman" w:cs="Times New Roman"/>
-        </w:rPr>
-        <w:t>L</w:t>
-      </w:r>
-      <w:r>
-        <w:rPr>
-          <w:rFonts w:ascii="Times New Roman" w:hAnsi="Times New Roman" w:cs="Times New Roman"/>
-        </w:rPr>
-        <w:t>anguage</w:t>
-      </w:r>
-      <w:r>
-        <w:rPr>
-          <w:rFonts w:ascii="Times New Roman" w:hAnsi="Times New Roman" w:cs="Times New Roman"/>
-        </w:rPr>
-        <w:t>: OK</w:t>
-      </w:r>
-    </w:p>
-    <w:p>
-      <w:pPr>
-        <w:rPr>
-          <w:rFonts w:ascii="Times New Roman" w:hAnsi="Times New Roman" w:cs="Times New Roman"/>
-        </w:rPr>
-      </w:pPr>
-    </w:p>
-    <w:p>
-      <w:pPr>
-        <w:rPr>
-          <w:rFonts w:ascii="Times New Roman" w:hAnsi="Times New Roman" w:cs="Times New Roman"/>
-        </w:rPr>
-      </w:pPr>
-      <w:r>
-        <w:rPr>
-          <w:rFonts w:ascii="Times New Roman" w:hAnsi="Times New Roman" w:cs="Times New Roman"/>
-        </w:rPr>
-        <w:t xml:space="preserve">Have range of date, this allows you to go over </w:t>
-      </w:r>
-      <w:r>
-        <w:rPr>
-          <w:rFonts w:ascii="Times New Roman" w:hAnsi="Times New Roman" w:cs="Times New Roman"/>
-        </w:rPr>
-        <w:t xml:space="preserve">the data and use conditions to check </w:t>
-      </w:r>
-      <w:proofErr w:type="spellStart"/>
-      <w:r>
-        <w:rPr>
-          <w:rFonts w:ascii="Times New Roman" w:hAnsi="Times New Roman" w:cs="Times New Roman"/>
-        </w:rPr>
-        <w:t>i.e</w:t>
-      </w:r>
-      <w:proofErr w:type="spellEnd"/>
-      <w:r>
-        <w:rPr>
-          <w:rFonts w:ascii="Times New Roman" w:hAnsi="Times New Roman" w:cs="Times New Roman"/>
-        </w:rPr>
-        <w:t xml:space="preserve"> have:</w:t>
-      </w:r>
-    </w:p>
-    <w:p>
-      <w:pPr>
-        <w:rPr>
-          <w:rFonts w:ascii="Times New Roman" w:hAnsi="Times New Roman" w:cs="Times New Roman"/>
-        </w:rPr>
-      </w:pPr>
-      <w:r>
-        <w:rPr>
-          <w:rFonts w:ascii="Times New Roman" w:hAnsi="Times New Roman" w:cs="Times New Roman"/>
-        </w:rPr>
-        <w:t>NB! If there is no range, then the date is put into start</w:t>
-      </w:r>
-      <w:r>
-        <w:rPr>
-          <w:rFonts w:ascii="Times New Roman" w:hAnsi="Times New Roman" w:cs="Times New Roman"/>
-        </w:rPr>
-        <w:t>.</w:t>
-      </w:r>
-    </w:p>
-    <w:p>
-      <w:pPr>
-        <w:rPr>
-          <w:rFonts w:ascii="Times New Roman" w:hAnsi="Times New Roman" w:cs="Times New Roman"/>
-        </w:rPr>
-      </w:pPr>
-    </w:p>
-    <w:p>
-      <w:pPr>
-        <w:rPr>
-          <w:rFonts w:ascii="Times New Roman" w:hAnsi="Times New Roman" w:cs="Times New Roman"/>
-        </w:rPr>
-      </w:pPr>
-      <w:r>
-        <w:rPr>
-          <w:rFonts w:ascii="Times New Roman" w:hAnsi="Times New Roman" w:cs="Times New Roman"/>
-        </w:rPr>
-        <w:t>Query:</w:t>
-      </w:r>
-    </w:p>
-    <w:p>
-      <w:pPr>
-        <w:rPr>
-          <w:rFonts w:ascii="Times New Roman" w:hAnsi="Times New Roman" w:cs="Times New Roman"/>
-        </w:rPr>
-      </w:pPr>
-      <w:r>
-        <w:rPr>
-          <w:rFonts w:ascii="Times New Roman" w:hAnsi="Times New Roman" w:cs="Times New Roman"/>
-        </w:rPr>
-        <w:t>Words: “poll tax receipt” OR “poll tax” OR “</w:t>
-      </w:r>
-      <w:proofErr w:type="spellStart"/>
-      <w:r>
-        <w:rPr>
-          <w:rFonts w:ascii="Times New Roman" w:hAnsi="Times New Roman" w:cs="Times New Roman"/>
-        </w:rPr>
-        <w:t>leographi</w:t>
-      </w:r>
-      <w:proofErr w:type="spellEnd"/>
-      <w:r>
-        <w:rPr>
-          <w:rFonts w:ascii="Times New Roman" w:hAnsi="Times New Roman" w:cs="Times New Roman"/>
-        </w:rPr>
-        <w:t>*”</w:t>
-      </w:r>
-    </w:p>
-    <w:p>
-      <w:pPr>
-        <w:rPr>
-          <w:rFonts w:ascii="Times New Roman" w:hAnsi="Times New Roman" w:cs="Times New Roman"/>
-        </w:rPr>
-      </w:pPr>
-      <w:r>
-        <w:rPr>
-          <w:rFonts w:ascii="Times New Roman" w:hAnsi="Times New Roman" w:cs="Times New Roman"/>
-        </w:rPr>
-        <w:t xml:space="preserve">Date: </w:t>
-      </w:r>
-      <w:r>
-        <w:rPr>
-          <w:rFonts w:ascii="Times New Roman" w:hAnsi="Times New Roman" w:cs="Times New Roman"/>
-        </w:rPr>
-        <w:t>101 – 200 (second century AD, “common era”)</w:t>
-      </w:r>
-    </w:p>
-    <w:p>
-      <w:pPr>
-        <w:rPr>
-          <w:rFonts w:ascii="Times New Roman" w:hAnsi="Times New Roman" w:cs="Times New Roman"/>
-        </w:rPr>
-      </w:pPr>
-    </w:p>
-    <w:p>
-      <w:pPr>
-        <w:rPr>
-          <w:rFonts w:ascii="Times New Roman" w:hAnsi="Times New Roman" w:cs="Times New Roman"/>
-        </w:rPr>
-      </w:pPr>
-      <w:r>
-        <w:rPr>
-          <w:rFonts w:ascii="Times New Roman" w:hAnsi="Times New Roman" w:cs="Times New Roman"/>
-        </w:rPr>
-        <w:t>IF TWO SMALL:</w:t>
-      </w:r>
-    </w:p>
-    <w:p>
-      <w:pPr>
-        <w:rPr>
-          <w:rFonts w:ascii="Times New Roman" w:hAnsi="Times New Roman" w:cs="Times New Roman"/>
-        </w:rPr>
-      </w:pPr>
-      <w:r>
-        <w:rPr>
-          <w:rFonts w:ascii="Times New Roman" w:hAnsi="Times New Roman" w:cs="Times New Roman"/>
-        </w:rPr>
-        <w:t>1 AD -&gt; 200 AD (2 centuries)</w:t>
-      </w:r>
-      <w:r>
-        <w:rPr>
-          <w:rFonts w:ascii="Times New Roman" w:hAnsi="Times New Roman" w:cs="Times New Roman"/>
-        </w:rPr>
-        <w:t>, keep clear of 3</w:t>
-      </w:r>
-      <w:r>
-        <w:rPr>
-          <w:rFonts w:ascii="Times New Roman" w:hAnsi="Times New Roman" w:cs="Times New Roman"/>
-          <w:vertAlign w:val="superscript"/>
-        </w:rPr>
-        <w:t>rd</w:t>
+      <w:hyperlink r:id="rId8" w:history="1">
+        <w:r>
+          <w:rPr>
+            <w:rStyle w:val="Hyperlink"/>
+            <w:rFonts w:ascii="Times New Roman" w:hAnsi="Times New Roman" w:cs="Times New Roman"/>
+          </w:rPr>
+          <w:t>Here is a</w:t>
+        </w:r>
+        <w:r>
+          <w:rPr>
+            <w:rStyle w:val="Hyperlink"/>
+            <w:rFonts w:ascii="Times New Roman" w:hAnsi="Times New Roman" w:cs="Times New Roman"/>
+          </w:rPr>
+          <w:t xml:space="preserve"> link</w:t>
+        </w:r>
+      </w:hyperlink>
+      <w:r>
+        <w:rPr>
+          <w:rFonts w:ascii="Times New Roman" w:hAnsi="Times New Roman" w:cs="Times New Roman"/>
+        </w:rPr>
+        <w:t xml:space="preserve"> to the dataset </w:t>
+      </w:r>
+      <w:r>
+        <w:rPr>
+          <w:rFonts w:ascii="Times New Roman" w:hAnsi="Times New Roman" w:cs="Times New Roman"/>
+        </w:rPr>
+        <w:t>used for further analysis.</w:t>
+      </w:r>
+    </w:p>
+    <w:p>
+      <w:pPr>
+        <w:spacing w:line="360" w:lineRule="auto"/>
+        <w:rPr>
+          <w:rFonts w:ascii="Times New Roman" w:hAnsi="Times New Roman" w:cs="Times New Roman"/>
+        </w:rPr>
+      </w:pPr>
+      <w:r>
+        <w:rPr>
+          <w:rFonts w:ascii="Times New Roman" w:hAnsi="Times New Roman" w:cs="Times New Roman"/>
+        </w:rPr>
+        <w:t xml:space="preserve">To test my </w:t>
+      </w:r>
+      <w:r>
+        <w:rPr>
+          <w:rFonts w:ascii="Times New Roman" w:hAnsi="Times New Roman" w:cs="Times New Roman"/>
+        </w:rPr>
+        <w:t>hypothesis,</w:t>
+      </w:r>
+      <w:r>
+        <w:rPr>
+          <w:rFonts w:ascii="Times New Roman" w:hAnsi="Times New Roman" w:cs="Times New Roman"/>
+        </w:rPr>
+        <w:t xml:space="preserve"> I performed the following analysis. </w:t>
+      </w:r>
+      <w:r>
+        <w:rPr>
+          <w:rFonts w:ascii="Times New Roman" w:hAnsi="Times New Roman" w:cs="Times New Roman"/>
+        </w:rPr>
+        <w:t>First, I cleaned the data. Specifically, I excluded all titles that only had a year or year range. It would not be possible to determine when during the year the poll tax was paid using yearly data</w:t>
+      </w:r>
+      <w:r>
+        <w:rPr>
+          <w:rFonts w:ascii="Times New Roman" w:hAnsi="Times New Roman" w:cs="Times New Roman"/>
+        </w:rPr>
+        <w:t>, hence its reason for exclusion.</w:t>
+      </w:r>
+      <w:r>
+        <w:rPr>
+          <w:rFonts w:ascii="Times New Roman" w:hAnsi="Times New Roman" w:cs="Times New Roman"/>
+        </w:rPr>
+        <w:t xml:space="preserve"> After this filtering, the dataset consisted of 158 hits.</w:t>
+      </w:r>
+    </w:p>
+    <w:p>
+      <w:pPr>
+        <w:spacing w:line="360" w:lineRule="auto"/>
+        <w:rPr>
+          <w:rFonts w:ascii="Times New Roman" w:hAnsi="Times New Roman" w:cs="Times New Roman"/>
+        </w:rPr>
+      </w:pPr>
+      <w:r>
+        <w:rPr>
+          <w:rFonts w:ascii="Times New Roman" w:hAnsi="Times New Roman" w:cs="Times New Roman"/>
+        </w:rPr>
+        <w:t xml:space="preserve">Please see the </w:t>
+      </w:r>
+      <w:hyperlink r:id="rId9" w:history="1">
+        <w:r>
+          <w:rPr>
+            <w:rStyle w:val="Hyperlink"/>
+            <w:rFonts w:ascii="Times New Roman" w:hAnsi="Times New Roman" w:cs="Times New Roman"/>
+          </w:rPr>
+          <w:t xml:space="preserve">Google Colab Notebook </w:t>
+        </w:r>
+        <w:r>
+          <w:rPr>
+            <w:rStyle w:val="Hyperlink"/>
+            <w:rFonts w:ascii="Times New Roman" w:hAnsi="Times New Roman" w:cs="Times New Roman"/>
+          </w:rPr>
+          <w:t>linked to here</w:t>
+        </w:r>
+      </w:hyperlink>
+      <w:r>
+        <w:rPr>
+          <w:rFonts w:ascii="Times New Roman" w:hAnsi="Times New Roman" w:cs="Times New Roman"/>
+        </w:rPr>
+        <w:t xml:space="preserve"> in </w:t>
+      </w:r>
+      <w:r>
+        <w:rPr>
+          <w:rFonts w:ascii="Times New Roman" w:hAnsi="Times New Roman" w:cs="Times New Roman"/>
+        </w:rPr>
+        <w:t>which I performed my analysis</w:t>
+      </w:r>
+      <w:r>
+        <w:rPr>
+          <w:rFonts w:ascii="Times New Roman" w:hAnsi="Times New Roman" w:cs="Times New Roman"/>
+        </w:rPr>
+        <w:t xml:space="preserve">. The notebook contains </w:t>
+      </w:r>
+      <w:r>
+        <w:rPr>
+          <w:rFonts w:ascii="Times New Roman" w:hAnsi="Times New Roman" w:cs="Times New Roman"/>
+        </w:rPr>
+        <w:t>a detailed explanation of my steps and the code I used</w:t>
+      </w:r>
+      <w:r>
+        <w:rPr>
+          <w:rFonts w:ascii="Times New Roman" w:hAnsi="Times New Roman" w:cs="Times New Roman"/>
+        </w:rPr>
+        <w:t xml:space="preserve"> for analysis. </w:t>
+      </w:r>
+    </w:p>
+    <w:p>
+      <w:pPr>
+        <w:spacing w:line="360" w:lineRule="auto"/>
+        <w:rPr>
+          <w:rFonts w:ascii="Times New Roman" w:hAnsi="Times New Roman" w:cs="Times New Roman"/>
+        </w:rPr>
+      </w:pPr>
+      <w:r>
+        <w:rPr>
+          <w:rFonts w:ascii="Times New Roman" w:hAnsi="Times New Roman" w:cs="Times New Roman"/>
+        </w:rPr>
+        <w:t xml:space="preserve">In short, there is evidence suggesting </w:t>
+      </w:r>
+      <w:r>
+        <w:rPr>
+          <w:rFonts w:ascii="Times New Roman" w:hAnsi="Times New Roman" w:cs="Times New Roman"/>
+        </w:rPr>
+        <w:t xml:space="preserve">that the poll tax was not paid randomly throughout the year but instead was clustered around specific periods. </w:t>
+      </w:r>
+      <w:r>
+        <w:rPr>
+          <w:rFonts w:ascii="Times New Roman" w:hAnsi="Times New Roman" w:cs="Times New Roman"/>
+        </w:rPr>
+        <w:t xml:space="preserve">In contrast with </w:t>
+      </w:r>
+      <w:r>
+        <w:rPr>
+          <w:rFonts w:ascii="Times New Roman" w:hAnsi="Times New Roman" w:cs="Times New Roman"/>
+        </w:rPr>
+        <w:t>my</w:t>
+      </w:r>
+      <w:r>
+        <w:rPr>
+          <w:rFonts w:ascii="Times New Roman" w:hAnsi="Times New Roman" w:cs="Times New Roman"/>
+        </w:rPr>
+        <w:t xml:space="preserve"> first hypothesis, there is no evidence that the poll tax was paid during the fall months of September, October and November, instead there is very strong evidence suggesting it was paid during late </w:t>
+      </w:r>
+      <w:r>
+        <w:rPr>
+          <w:rFonts w:ascii="Times New Roman" w:hAnsi="Times New Roman" w:cs="Times New Roman"/>
+        </w:rPr>
+        <w:t xml:space="preserve">the </w:t>
+      </w:r>
+      <w:r>
+        <w:rPr>
+          <w:rFonts w:ascii="Times New Roman" w:hAnsi="Times New Roman" w:cs="Times New Roman"/>
+        </w:rPr>
+        <w:t>summer in the months of July, August and September</w:t>
+      </w:r>
+      <w:r>
+        <w:rPr>
+          <w:rFonts w:ascii="Times New Roman" w:hAnsi="Times New Roman" w:cs="Times New Roman"/>
+        </w:rPr>
+        <w:t xml:space="preserve">. Specifically, August had the most receipts. </w:t>
+      </w:r>
+    </w:p>
+    <w:p>
+      <w:pPr>
+        <w:spacing w:line="360" w:lineRule="auto"/>
+        <w:rPr>
+          <w:rFonts w:ascii="Times New Roman" w:hAnsi="Times New Roman" w:cs="Times New Roman"/>
+        </w:rPr>
+      </w:pPr>
+      <w:r>
+        <w:rPr>
+          <w:rFonts w:ascii="Times New Roman" w:hAnsi="Times New Roman" w:cs="Times New Roman"/>
+        </w:rPr>
+        <w:t xml:space="preserve">Secondly, there is limited evidence suggesting that the period in which the poll tax was paid during the year changed between 50 BCE to 250 CE. </w:t>
+      </w:r>
+      <w:r>
+        <w:rPr>
+          <w:rFonts w:ascii="Times New Roman" w:hAnsi="Times New Roman" w:cs="Times New Roman"/>
+        </w:rPr>
+        <w:t>Instead, my analysis show that it remained relatively stable within the year during this period</w:t>
+      </w:r>
+      <w:r>
+        <w:rPr>
+          <w:rFonts w:ascii="Times New Roman" w:hAnsi="Times New Roman" w:cs="Times New Roman"/>
+        </w:rPr>
+        <w:t xml:space="preserve"> in alignment with my second hypothesis. </w:t>
+      </w:r>
+    </w:p>
+    <w:p>
+      <w:pPr>
+        <w:spacing w:line="360" w:lineRule="auto"/>
+        <w:rPr>
+          <w:rFonts w:ascii="Times New Roman" w:hAnsi="Times New Roman" w:cs="Times New Roman"/>
+        </w:rPr>
+      </w:pPr>
+      <w:r>
+        <w:rPr>
+          <w:rFonts w:ascii="Times New Roman" w:hAnsi="Times New Roman" w:cs="Times New Roman"/>
+        </w:rPr>
+        <w:t xml:space="preserve">Notably, there are numerous limitations that must be considered. </w:t>
+      </w:r>
+      <w:r>
+        <w:rPr>
+          <w:rFonts w:ascii="Times New Roman" w:hAnsi="Times New Roman" w:cs="Times New Roman"/>
+        </w:rPr>
+        <w:t>Most important;</w:t>
+      </w:r>
+      <w:r>
+        <w:rPr>
+          <w:rFonts w:ascii="Times New Roman" w:hAnsi="Times New Roman" w:cs="Times New Roman"/>
+        </w:rPr>
+        <w:t xml:space="preserve"> papyri only survive under certain conditions. We know that Egypt’s dry climate was good at preserving papyri, but our data may still overrepresent certain regions whose climate was better at preservation, making it easier for archeologists to estimate dating, and thus making it into our corpus of literature </w:t>
+      </w:r>
+      <w:r>
+        <w:rPr>
+          <w:rFonts w:ascii="Times New Roman" w:hAnsi="Times New Roman" w:cs="Times New Roman"/>
+        </w:rPr>
+        <w:t>because it</w:t>
       </w:r>
       <w:r>
         <w:rPr>
@@ -1257,132 +607,44 @@
         <w:rPr>
           <w:rFonts w:ascii="Times New Roman" w:hAnsi="Times New Roman" w:cs="Times New Roman"/>
         </w:rPr>
-        <w:t>century</w:t>
-      </w:r>
-      <w:r>
-        <w:rPr>
-          <w:rFonts w:ascii="Times New Roman" w:hAnsi="Times New Roman" w:cs="Times New Roman"/>
-        </w:rPr>
-        <w:t xml:space="preserve">: =&gt; </w:t>
-      </w:r>
-      <w:r>
-        <w:rPr>
-          <w:rFonts w:ascii="Times New Roman" w:hAnsi="Times New Roman" w:cs="Times New Roman"/>
-        </w:rPr>
-        <w:t xml:space="preserve">no earlier than 30 BC; before this </w:t>
-      </w:r>
-      <w:proofErr w:type="spellStart"/>
-      <w:r>
-        <w:rPr>
-          <w:rFonts w:ascii="Times New Roman" w:hAnsi="Times New Roman" w:cs="Times New Roman"/>
-        </w:rPr>
-        <w:t>rome</w:t>
-      </w:r>
-      <w:proofErr w:type="spellEnd"/>
-      <w:r>
-        <w:rPr>
-          <w:rFonts w:ascii="Times New Roman" w:hAnsi="Times New Roman" w:cs="Times New Roman"/>
-        </w:rPr>
-        <w:t xml:space="preserve"> does not control Egypt; </w:t>
-      </w:r>
-      <w:proofErr w:type="spellStart"/>
-      <w:r>
-        <w:rPr>
-          <w:rFonts w:ascii="Times New Roman" w:hAnsi="Times New Roman" w:cs="Times New Roman"/>
-        </w:rPr>
-        <w:t>differet</w:t>
-      </w:r>
-      <w:proofErr w:type="spellEnd"/>
-      <w:r>
-        <w:rPr>
-          <w:rFonts w:ascii="Times New Roman" w:hAnsi="Times New Roman" w:cs="Times New Roman"/>
-        </w:rPr>
-        <w:t xml:space="preserve"> admin</w:t>
-      </w:r>
-    </w:p>
-    <w:p>
-      <w:pPr>
-        <w:rPr>
-          <w:rFonts w:ascii="Times New Roman" w:hAnsi="Times New Roman" w:cs="Times New Roman"/>
-        </w:rPr>
-      </w:pPr>
-    </w:p>
-    <w:p>
-      <w:pPr>
-        <w:rPr>
-          <w:rFonts w:ascii="Times New Roman" w:hAnsi="Times New Roman" w:cs="Times New Roman"/>
-        </w:rPr>
-      </w:pPr>
-      <w:r>
-        <w:rPr>
-          <w:rFonts w:ascii="Times New Roman" w:hAnsi="Times New Roman" w:cs="Times New Roman"/>
-        </w:rPr>
-        <w:t xml:space="preserve">i.e. 157- 158 example, mid-summer to mid-summer so </w:t>
-      </w:r>
-      <w:proofErr w:type="gramStart"/>
-      <w:r>
-        <w:rPr>
-          <w:rFonts w:ascii="Times New Roman" w:hAnsi="Times New Roman" w:cs="Times New Roman"/>
-        </w:rPr>
-        <w:t>really just</w:t>
-      </w:r>
-      <w:proofErr w:type="gramEnd"/>
-      <w:r>
-        <w:rPr>
-          <w:rFonts w:ascii="Times New Roman" w:hAnsi="Times New Roman" w:cs="Times New Roman"/>
-        </w:rPr>
-        <w:t xml:space="preserve"> one year.</w:t>
-      </w:r>
-    </w:p>
-    <w:p>
-      <w:pPr>
-        <w:rPr>
-          <w:rFonts w:ascii="Times New Roman" w:hAnsi="Times New Roman" w:cs="Times New Roman"/>
-        </w:rPr>
-      </w:pPr>
-    </w:p>
-    <w:p>
-      <w:pPr>
-        <w:rPr>
-          <w:rFonts w:ascii="Times New Roman" w:hAnsi="Times New Roman" w:cs="Times New Roman"/>
-          <w:u w:val="single"/>
-        </w:rPr>
-      </w:pPr>
-      <w:r>
-        <w:rPr>
-          <w:rFonts w:ascii="Times New Roman" w:hAnsi="Times New Roman" w:cs="Times New Roman"/>
-          <w:u w:val="single"/>
-        </w:rPr>
-        <w:t>Question:</w:t>
-      </w:r>
-    </w:p>
-    <w:p>
-      <w:pPr>
-        <w:pStyle w:val="ListParagraph"/>
-        <w:numPr>
-          <w:ilvl w:val="0"/>
-          <w:numId w:val="1"/>
-        </w:numPr>
-        <w:rPr>
-          <w:rFonts w:ascii="Times New Roman" w:hAnsi="Times New Roman" w:cs="Times New Roman"/>
-        </w:rPr>
-      </w:pPr>
-      <w:r>
-        <w:rPr>
-          <w:rFonts w:ascii="Times New Roman" w:hAnsi="Times New Roman" w:cs="Times New Roman"/>
-        </w:rPr>
-        <w:t xml:space="preserve">What other search words should I use for my search? </w:t>
-      </w:r>
-    </w:p>
-    <w:p>
-      <w:pPr>
-        <w:rPr>
-          <w:rFonts w:ascii="Times New Roman" w:hAnsi="Times New Roman" w:cs="Times New Roman"/>
-        </w:rPr>
-      </w:pPr>
-    </w:p>
-    <w:p>
-      <w:pPr>
+        <w:t xml:space="preserve">included </w:t>
+      </w:r>
+      <w:r>
+        <w:rPr>
+          <w:rFonts w:ascii="Times New Roman" w:hAnsi="Times New Roman" w:cs="Times New Roman"/>
+        </w:rPr>
+        <w:t xml:space="preserve">month and year dates. Hence, drawing a conclusion over the entirety of Roman-Egypt and the period of 50 BCE to 200 CE could be </w:t>
+      </w:r>
+      <w:r>
+        <w:rPr>
+          <w:rFonts w:ascii="Times New Roman" w:hAnsi="Times New Roman" w:cs="Times New Roman"/>
+        </w:rPr>
+        <w:t>misleading</w:t>
+      </w:r>
+      <w:r>
+        <w:rPr>
+          <w:rFonts w:ascii="Times New Roman" w:hAnsi="Times New Roman" w:cs="Times New Roman"/>
+        </w:rPr>
+        <w:t xml:space="preserve">. </w:t>
+      </w:r>
+      <w:r>
+        <w:rPr>
+          <w:rFonts w:ascii="Times New Roman" w:hAnsi="Times New Roman" w:cs="Times New Roman"/>
+        </w:rPr>
+        <w:t>Second, is documentation bias, where only receipts that are recorded with the data we need is considered. In this case, month and year data.</w:t>
+      </w:r>
+    </w:p>
+    <w:p>
+      <w:pPr>
+        <w:spacing w:line="360" w:lineRule="auto"/>
+        <w:rPr>
+          <w:rFonts w:ascii="Times New Roman" w:hAnsi="Times New Roman" w:cs="Times New Roman"/>
+        </w:rPr>
+      </w:pPr>
+    </w:p>
+    <w:p>
+      <w:pPr>
+        <w:spacing w:line="360" w:lineRule="auto"/>
         <w:rPr>
           <w:rFonts w:ascii="Times New Roman" w:hAnsi="Times New Roman" w:cs="Times New Roman"/>
           <w:b/>
@@ -1395,209 +657,85 @@
           <w:b/>
           <w:bCs/>
         </w:rPr>
-        <w:t>PART 3:</w:t>
-      </w:r>
-    </w:p>
-    <w:p>
-      <w:pPr>
-        <w:rPr>
-          <w:rFonts w:ascii="Times New Roman" w:hAnsi="Times New Roman" w:cs="Times New Roman"/>
-        </w:rPr>
-      </w:pPr>
-      <w:r>
-        <w:rPr>
-          <w:rFonts w:ascii="Times New Roman" w:hAnsi="Times New Roman" w:cs="Times New Roman"/>
-        </w:rPr>
-        <w:t>Results and critique of first analysis.</w:t>
-      </w:r>
-    </w:p>
-    <w:p>
-      <w:pPr>
-        <w:rPr>
-          <w:rFonts w:ascii="Times New Roman" w:hAnsi="Times New Roman" w:cs="Times New Roman"/>
-        </w:rPr>
-      </w:pPr>
-    </w:p>
-    <w:p>
-      <w:pPr>
-        <w:rPr>
-          <w:rFonts w:ascii="Times New Roman" w:hAnsi="Times New Roman" w:cs="Times New Roman"/>
-          <w:b/>
-          <w:bCs/>
-        </w:rPr>
-      </w:pPr>
-      <w:r>
-        <w:rPr>
-          <w:rFonts w:ascii="Times New Roman" w:hAnsi="Times New Roman" w:cs="Times New Roman"/>
-          <w:b/>
-          <w:bCs/>
-        </w:rPr>
-        <w:t>PART 4:</w:t>
-      </w:r>
-    </w:p>
-    <w:p>
-      <w:pPr>
-        <w:rPr>
-          <w:rFonts w:ascii="Times New Roman" w:hAnsi="Times New Roman" w:cs="Times New Roman"/>
-        </w:rPr>
-      </w:pPr>
-      <w:r>
-        <w:rPr>
-          <w:rFonts w:ascii="Times New Roman" w:hAnsi="Times New Roman" w:cs="Times New Roman"/>
-        </w:rPr>
-        <w:t>Contextual or background information.</w:t>
-      </w:r>
-    </w:p>
-    <w:p>
-      <w:pPr>
-        <w:rPr>
-          <w:rFonts w:ascii="Times New Roman" w:hAnsi="Times New Roman" w:cs="Times New Roman"/>
-        </w:rPr>
-      </w:pPr>
-    </w:p>
-    <w:p>
-      <w:pPr>
-        <w:pStyle w:val="ListParagraph"/>
-        <w:numPr>
-          <w:ilvl w:val="0"/>
-          <w:numId w:val="8"/>
-        </w:numPr>
-        <w:rPr>
-          <w:rFonts w:ascii="Times New Roman" w:hAnsi="Times New Roman" w:cs="Times New Roman"/>
-        </w:rPr>
-      </w:pPr>
-      <w:r>
-        <w:rPr>
-          <w:rFonts w:ascii="Times New Roman" w:hAnsi="Times New Roman" w:cs="Times New Roman"/>
-        </w:rPr>
-        <w:lastRenderedPageBreak/>
-        <w:t>Should I filter on English translation only?</w:t>
-      </w:r>
-    </w:p>
-    <w:p>
-      <w:pPr>
-        <w:pStyle w:val="ListParagraph"/>
-        <w:numPr>
-          <w:ilvl w:val="1"/>
-          <w:numId w:val="8"/>
-        </w:numPr>
-        <w:rPr>
-          <w:rFonts w:ascii="Times New Roman" w:hAnsi="Times New Roman" w:cs="Times New Roman"/>
-        </w:rPr>
-      </w:pPr>
-      <w:r>
-        <w:rPr>
-          <w:rFonts w:ascii="Times New Roman" w:hAnsi="Times New Roman" w:cs="Times New Roman"/>
-        </w:rPr>
-        <w:t xml:space="preserve">No. Talked with Mark. Just use </w:t>
-      </w:r>
-      <w:proofErr w:type="gramStart"/>
-      <w:r>
-        <w:rPr>
-          <w:rFonts w:ascii="Times New Roman" w:hAnsi="Times New Roman" w:cs="Times New Roman"/>
-        </w:rPr>
-        <w:t>AI, but</w:t>
-      </w:r>
-      <w:proofErr w:type="gramEnd"/>
-      <w:r>
-        <w:rPr>
-          <w:rFonts w:ascii="Times New Roman" w:hAnsi="Times New Roman" w:cs="Times New Roman"/>
-        </w:rPr>
-        <w:t xml:space="preserve"> make this clear in your methodology.</w:t>
-      </w:r>
-    </w:p>
-    <w:p>
-      <w:pPr>
-        <w:pStyle w:val="ListParagraph"/>
-        <w:numPr>
-          <w:ilvl w:val="0"/>
-          <w:numId w:val="8"/>
-        </w:numPr>
-        <w:rPr>
-          <w:rFonts w:ascii="Times New Roman" w:hAnsi="Times New Roman" w:cs="Times New Roman"/>
-        </w:rPr>
-      </w:pPr>
-      <w:r>
-        <w:rPr>
-          <w:rFonts w:ascii="Times New Roman" w:hAnsi="Times New Roman" w:cs="Times New Roman"/>
-        </w:rPr>
-        <w:t xml:space="preserve">Should I go to 297 </w:t>
-      </w:r>
-      <w:proofErr w:type="gramStart"/>
-      <w:r>
-        <w:rPr>
-          <w:rFonts w:ascii="Times New Roman" w:hAnsi="Times New Roman" w:cs="Times New Roman"/>
-        </w:rPr>
-        <w:t>AD</w:t>
-      </w:r>
-      <w:proofErr w:type="gramEnd"/>
-      <w:r>
-        <w:rPr>
-          <w:rFonts w:ascii="Times New Roman" w:hAnsi="Times New Roman" w:cs="Times New Roman"/>
-        </w:rPr>
-        <w:t>, since this was when the tax was taken down?</w:t>
-      </w:r>
-    </w:p>
-    <w:p>
-      <w:pPr>
-        <w:pStyle w:val="ListParagraph"/>
-        <w:numPr>
-          <w:ilvl w:val="1"/>
-          <w:numId w:val="8"/>
-        </w:numPr>
-        <w:rPr>
-          <w:rFonts w:ascii="Times New Roman" w:hAnsi="Times New Roman" w:cs="Times New Roman"/>
-        </w:rPr>
-      </w:pPr>
-      <w:r>
-        <w:rPr>
-          <w:rFonts w:ascii="Times New Roman" w:hAnsi="Times New Roman" w:cs="Times New Roman"/>
-        </w:rPr>
-        <w:t xml:space="preserve">No. Start </w:t>
-      </w:r>
-      <w:proofErr w:type="spellStart"/>
-      <w:r>
-        <w:rPr>
-          <w:rFonts w:ascii="Times New Roman" w:hAnsi="Times New Roman" w:cs="Times New Roman"/>
-        </w:rPr>
-        <w:t>woth</w:t>
-      </w:r>
-      <w:proofErr w:type="spellEnd"/>
-      <w:r>
-        <w:rPr>
-          <w:rFonts w:ascii="Times New Roman" w:hAnsi="Times New Roman" w:cs="Times New Roman"/>
-        </w:rPr>
-        <w:t xml:space="preserve"> 200 and potentially increase later if needed. There was a lot of political instability after 200, so this was advised against.</w:t>
-      </w:r>
-    </w:p>
-    <w:p>
-      <w:pPr>
-        <w:rPr>
-          <w:rFonts w:ascii="Times New Roman" w:hAnsi="Times New Roman" w:cs="Times New Roman"/>
-          <w:b/>
-          <w:bCs/>
-        </w:rPr>
-      </w:pPr>
-      <w:r>
-        <w:rPr>
-          <w:rFonts w:ascii="Times New Roman" w:hAnsi="Times New Roman" w:cs="Times New Roman"/>
-          <w:b/>
-          <w:bCs/>
-        </w:rPr>
-        <w:t>FORMAL SEARCH QUERY</w:t>
-      </w:r>
-    </w:p>
-    <w:p>
-      <w:pPr>
-        <w:rPr>
-          <w:rFonts w:ascii="Times New Roman" w:hAnsi="Times New Roman" w:cs="Times New Roman"/>
-        </w:rPr>
-      </w:pPr>
-      <w:r>
-        <w:rPr>
-          <w:rFonts w:ascii="Times New Roman" w:hAnsi="Times New Roman" w:cs="Times New Roman"/>
-        </w:rPr>
-        <w:t>Applied Tue April 1.</w:t>
+        <w:t>Background information and bibliographic search</w:t>
+      </w:r>
+    </w:p>
+    <w:p>
+      <w:pPr>
+        <w:spacing w:before="100" w:beforeAutospacing="1" w:after="100" w:afterAutospacing="1" w:line="360" w:lineRule="auto"/>
+        <w:rPr>
+          <w:rFonts w:ascii="Times New Roman" w:eastAsia="Times New Roman" w:hAnsi="Times New Roman" w:cs="Times New Roman"/>
+          <w:kern w:val="0"/>
+          <w14:ligatures w14:val="none"/>
+        </w:rPr>
+      </w:pPr>
+      <w:r>
+        <w:rPr>
+          <w:rFonts w:ascii="Times New Roman" w:eastAsia="Times New Roman" w:hAnsi="Times New Roman" w:cs="Times New Roman"/>
+          <w:kern w:val="0"/>
+          <w14:ligatures w14:val="none"/>
+        </w:rPr>
+        <w:t xml:space="preserve">I need to understand why the poll tax in Roman Egypt was primarily paid during July, August, and September. I stand by my hypothesis in that this pattern relates to the harvest season. Therefore, I need more detailed information on what crops were grown and when these crops were typically harvested between 50 BCE and 200 CE. </w:t>
+      </w:r>
+    </w:p>
+    <w:p>
+      <w:pPr>
+        <w:spacing w:before="100" w:beforeAutospacing="1" w:after="100" w:afterAutospacing="1" w:line="360" w:lineRule="auto"/>
+        <w:rPr>
+          <w:rFonts w:ascii="Times New Roman" w:eastAsia="Times New Roman" w:hAnsi="Times New Roman" w:cs="Times New Roman"/>
+          <w:kern w:val="0"/>
+          <w14:ligatures w14:val="none"/>
+        </w:rPr>
+      </w:pPr>
+      <w:r>
+        <w:rPr>
+          <w:rFonts w:ascii="Times New Roman" w:eastAsia="Times New Roman" w:hAnsi="Times New Roman" w:cs="Times New Roman"/>
+          <w:kern w:val="0"/>
+          <w14:ligatures w14:val="none"/>
+        </w:rPr>
+        <w:t xml:space="preserve">Additionally, I need more information about the administration of Roman Egypt between 50 BCE and 200 CE. The period is known for being politically stable. I argue that this could explain why the poll tax remained relatively </w:t>
+      </w:r>
+      <w:r>
+        <w:rPr>
+          <w:rFonts w:ascii="Times New Roman" w:eastAsia="Times New Roman" w:hAnsi="Times New Roman" w:cs="Times New Roman"/>
+          <w:kern w:val="0"/>
+          <w14:ligatures w14:val="none"/>
+        </w:rPr>
+        <w:t xml:space="preserve">over this period. </w:t>
+      </w:r>
+      <w:r>
+        <w:rPr>
+          <w:rFonts w:ascii="Times New Roman" w:eastAsia="Times New Roman" w:hAnsi="Times New Roman" w:cs="Times New Roman"/>
+          <w:kern w:val="0"/>
+          <w14:ligatures w14:val="none"/>
+        </w:rPr>
+        <w:t xml:space="preserve"> </w:t>
+      </w:r>
+    </w:p>
+    <w:p>
+      <w:pPr>
+        <w:spacing w:line="360" w:lineRule="auto"/>
+        <w:rPr>
+          <w:rFonts w:ascii="Times New Roman" w:hAnsi="Times New Roman" w:cs="Times New Roman"/>
+        </w:rPr>
+      </w:pPr>
+      <w:r>
+        <w:rPr>
+          <w:rFonts w:ascii="Times New Roman" w:hAnsi="Times New Roman" w:cs="Times New Roman"/>
+        </w:rPr>
+        <w:t xml:space="preserve">I performed a literature search to identify relevant bibliography. Specifically, I applied the following two queries </w:t>
+      </w:r>
+      <w:r>
+        <w:rPr>
+          <w:rFonts w:ascii="Times New Roman" w:hAnsi="Times New Roman" w:cs="Times New Roman"/>
+        </w:rPr>
+        <w:t>to</w:t>
+      </w:r>
+      <w:r>
+        <w:rPr>
+          <w:rFonts w:ascii="Times New Roman" w:hAnsi="Times New Roman" w:cs="Times New Roman"/>
+        </w:rPr>
+        <w:t xml:space="preserve"> the JSTOR database.</w:t>
       </w:r>
     </w:p>
     <w:tbl>
@@ -1607,15 +745,17 @@
         <w:tblLook w:val="04A0" w:firstRow="1" w:lastRow="0" w:firstColumn="1" w:lastColumn="0" w:noHBand="0" w:noVBand="1"/>
       </w:tblPr>
       <w:tblGrid>
-        <w:gridCol w:w="9350"/>
+        <w:gridCol w:w="5004"/>
+        <w:gridCol w:w="4346"/>
       </w:tblGrid>
       <w:tr>
         <w:tc>
           <w:tcPr>
-            <w:tcW w:w="9350" w:type="dxa"/>
+            <w:tcW w:w="5004" w:type="dxa"/>
           </w:tcPr>
           <w:p>
             <w:pPr>
+              <w:spacing w:line="360" w:lineRule="auto"/>
               <w:rPr>
                 <w:rFonts w:ascii="Times New Roman" w:hAnsi="Times New Roman" w:cs="Times New Roman"/>
               </w:rPr>
@@ -1624,39 +764,17 @@
               <w:rPr>
                 <w:rFonts w:ascii="Times New Roman" w:hAnsi="Times New Roman" w:cs="Times New Roman"/>
               </w:rPr>
-              <w:t>“</w:t>
-            </w:r>
-            <w:proofErr w:type="gramStart"/>
-            <w:r>
-              <w:rPr>
-                <w:rFonts w:ascii="Times New Roman" w:hAnsi="Times New Roman" w:cs="Times New Roman"/>
-              </w:rPr>
-              <w:t>poll</w:t>
-            </w:r>
-            <w:proofErr w:type="gramEnd"/>
-            <w:r>
-              <w:rPr>
-                <w:rFonts w:ascii="Times New Roman" w:hAnsi="Times New Roman" w:cs="Times New Roman"/>
-              </w:rPr>
-              <w:t xml:space="preserve"> tax” OR “poll tax receipt” OR “</w:t>
-            </w:r>
-            <w:proofErr w:type="spellStart"/>
-            <w:r>
-              <w:rPr>
-                <w:rFonts w:ascii="Times New Roman" w:hAnsi="Times New Roman" w:cs="Times New Roman"/>
-              </w:rPr>
-              <w:t>laographi</w:t>
-            </w:r>
-            <w:proofErr w:type="spellEnd"/>
-            <w:r>
-              <w:rPr>
-                <w:rFonts w:ascii="Times New Roman" w:hAnsi="Times New Roman" w:cs="Times New Roman"/>
-              </w:rPr>
-              <w:t>*”</w:t>
+              <w:t>((("roman egypt" OR "greco-roman egypt") AND ("poll tax" OR laographi*) AND (harvest OR "agricultural cycle" OR "agricultural calendar")))</w:t>
             </w:r>
           </w:p>
+        </w:tc>
+        <w:tc>
+          <w:tcPr>
+            <w:tcW w:w="4346" w:type="dxa"/>
+          </w:tcPr>
           <w:p>
             <w:pPr>
+              <w:spacing w:line="360" w:lineRule="auto"/>
               <w:rPr>
                 <w:rFonts w:ascii="Times New Roman" w:hAnsi="Times New Roman" w:cs="Times New Roman"/>
               </w:rPr>
@@ -1665,25 +783,38 @@
               <w:rPr>
                 <w:rFonts w:ascii="Times New Roman" w:hAnsi="Times New Roman" w:cs="Times New Roman"/>
               </w:rPr>
-              <w:t xml:space="preserve">Date on or </w:t>
-            </w:r>
-            <w:proofErr w:type="gramStart"/>
-            <w:r>
-              <w:rPr>
-                <w:rFonts w:ascii="Times New Roman" w:hAnsi="Times New Roman" w:cs="Times New Roman"/>
-              </w:rPr>
-              <w:t>after:</w:t>
-            </w:r>
-            <w:proofErr w:type="gramEnd"/>
-            <w:r>
-              <w:rPr>
-                <w:rFonts w:ascii="Times New Roman" w:hAnsi="Times New Roman" w:cs="Times New Roman"/>
-              </w:rPr>
-              <w:t xml:space="preserve"> 50 BCE</w:t>
+              <w:t>86 results</w:t>
             </w:r>
           </w:p>
+        </w:tc>
+      </w:tr>
+    </w:tbl>
+    <w:p>
+      <w:pPr>
+        <w:spacing w:line="360" w:lineRule="auto"/>
+        <w:rPr>
+          <w:rFonts w:ascii="Times New Roman" w:hAnsi="Times New Roman" w:cs="Times New Roman"/>
+        </w:rPr>
+      </w:pPr>
+    </w:p>
+    <w:tbl>
+      <w:tblPr>
+        <w:tblStyle w:val="TableGrid"/>
+        <w:tblW w:w="0" w:type="auto"/>
+        <w:tblLook w:val="04A0" w:firstRow="1" w:lastRow="0" w:firstColumn="1" w:lastColumn="0" w:noHBand="0" w:noVBand="1"/>
+      </w:tblPr>
+      <w:tblGrid>
+        <w:gridCol w:w="4675"/>
+        <w:gridCol w:w="4675"/>
+      </w:tblGrid>
+      <w:tr>
+        <w:tc>
+          <w:tcPr>
+            <w:tcW w:w="4675" w:type="dxa"/>
+          </w:tcPr>
           <w:p>
             <w:pPr>
+              <w:spacing w:line="360" w:lineRule="auto"/>
               <w:rPr>
                 <w:rFonts w:ascii="Times New Roman" w:hAnsi="Times New Roman" w:cs="Times New Roman"/>
               </w:rPr>
@@ -1692,7 +823,26 @@
               <w:rPr>
                 <w:rFonts w:ascii="Times New Roman" w:hAnsi="Times New Roman" w:cs="Times New Roman"/>
               </w:rPr>
-              <w:t>Date before 200 CE</w:t>
+              <w:t>((("roman egypt" OR "greco-roman egypt") AND (administration OR "tax system" OR "taxation" OR "economic policy" OR bureaucracy) AND ("stability")))</w:t>
+            </w:r>
+          </w:p>
+        </w:tc>
+        <w:tc>
+          <w:tcPr>
+            <w:tcW w:w="4675" w:type="dxa"/>
+          </w:tcPr>
+          <w:p>
+            <w:pPr>
+              <w:spacing w:line="360" w:lineRule="auto"/>
+              <w:rPr>
+                <w:rFonts w:ascii="Times New Roman" w:hAnsi="Times New Roman" w:cs="Times New Roman"/>
+              </w:rPr>
+            </w:pPr>
+            <w:r>
+              <w:rPr>
+                <w:rFonts w:ascii="Times New Roman" w:hAnsi="Times New Roman" w:cs="Times New Roman"/>
+              </w:rPr>
+              <w:t>427 results</w:t>
             </w:r>
           </w:p>
         </w:tc>
@@ -1700,208 +850,375 @@
     </w:tbl>
     <w:p>
       <w:pPr>
-        <w:rPr>
-          <w:rFonts w:ascii="Times New Roman" w:hAnsi="Times New Roman" w:cs="Times New Roman"/>
-        </w:rPr>
-      </w:pPr>
-    </w:p>
-    <w:p>
-      <w:pPr>
-        <w:rPr>
-          <w:rFonts w:ascii="Times New Roman" w:hAnsi="Times New Roman" w:cs="Times New Roman"/>
-        </w:rPr>
-      </w:pPr>
-      <w:r>
-        <w:rPr>
-          <w:rFonts w:ascii="Times New Roman" w:hAnsi="Times New Roman" w:cs="Times New Roman"/>
-        </w:rPr>
-        <w:t xml:space="preserve">The search resulted in 353 hits. </w:t>
-      </w:r>
-    </w:p>
-    <w:p>
-      <w:pPr>
-        <w:rPr>
-          <w:rFonts w:ascii="Times New Roman" w:hAnsi="Times New Roman" w:cs="Times New Roman"/>
-        </w:rPr>
-      </w:pPr>
-      <w:r>
-        <w:rPr>
-          <w:rFonts w:ascii="Times New Roman" w:hAnsi="Times New Roman" w:cs="Times New Roman"/>
-        </w:rPr>
-        <w:drawing>
-          <wp:inline distT="0" distB="0" distL="0" distR="0" wp14:anchorId="777FA722" wp14:editId="3C3240C5">
-            <wp:extent cx="5943600" cy="947420"/>
-            <wp:effectExtent l="0" t="0" r="0" b="5080"/>
-            <wp:docPr id="934667710" name="Picture 1" descr="A screenshot of a computer&#10;&#10;AI-generated content may be incorrect."/>
-            <wp:cNvGraphicFramePr>
-              <a:graphicFrameLocks xmlns:a="http://schemas.openxmlformats.org/drawingml/2006/main" noChangeAspect="1"/>
-            </wp:cNvGraphicFramePr>
-            <a:graphic xmlns:a="http://schemas.openxmlformats.org/drawingml/2006/main">
-              <a:graphicData uri="http://schemas.openxmlformats.org/drawingml/2006/picture">
-                <pic:pic xmlns:pic="http://schemas.openxmlformats.org/drawingml/2006/picture">
-                  <pic:nvPicPr>
-                    <pic:cNvPr id="934667710" name="Picture 1" descr="A screenshot of a computer&#10;&#10;AI-generated content may be incorrect."/>
-                    <pic:cNvPicPr/>
-                  </pic:nvPicPr>
-                  <pic:blipFill>
-                    <a:blip r:embed="rId8"/>
-                    <a:stretch>
-                      <a:fillRect/>
-                    </a:stretch>
-                  </pic:blipFill>
-                  <pic:spPr>
-                    <a:xfrm>
-                      <a:off x="0" y="0"/>
-                      <a:ext cx="5943600" cy="947420"/>
-                    </a:xfrm>
-                    <a:prstGeom prst="rect">
-                      <a:avLst/>
-                    </a:prstGeom>
-                  </pic:spPr>
-                </pic:pic>
-              </a:graphicData>
-            </a:graphic>
-          </wp:inline>
-        </w:drawing>
-      </w:r>
-    </w:p>
-    <w:p>
-      <w:pPr>
-        <w:rPr>
-          <w:rFonts w:ascii="Times New Roman" w:hAnsi="Times New Roman" w:cs="Times New Roman"/>
-        </w:rPr>
-      </w:pPr>
-    </w:p>
-    <w:p>
-      <w:pPr>
-        <w:rPr>
-          <w:rFonts w:ascii="Times New Roman" w:hAnsi="Times New Roman" w:cs="Times New Roman"/>
-        </w:rPr>
-      </w:pPr>
-      <w:r>
-        <w:rPr>
-          <w:rFonts w:ascii="Times New Roman" w:hAnsi="Times New Roman" w:cs="Times New Roman"/>
-        </w:rPr>
-        <w:t>Just start at the top and go over</w:t>
-      </w:r>
-      <w:r>
-        <w:rPr>
-          <w:rFonts w:ascii="Times New Roman" w:hAnsi="Times New Roman" w:cs="Times New Roman"/>
-        </w:rPr>
-        <w:t xml:space="preserve"> each, and fill out </w:t>
-      </w:r>
-    </w:p>
-    <w:p>
-      <w:pPr>
-        <w:rPr>
-          <w:rFonts w:ascii="Times New Roman" w:hAnsi="Times New Roman" w:cs="Times New Roman"/>
-        </w:rPr>
-      </w:pPr>
-    </w:p>
-    <w:p>
-      <w:pPr>
-        <w:pBdr>
-          <w:bottom w:val="single" w:sz="6" w:space="1" w:color="auto"/>
-        </w:pBdr>
-        <w:rPr>
-          <w:rFonts w:ascii="Times New Roman" w:hAnsi="Times New Roman" w:cs="Times New Roman"/>
-        </w:rPr>
-      </w:pPr>
-    </w:p>
-    <w:p>
-      <w:pPr>
-        <w:rPr>
-          <w:rFonts w:ascii="Times New Roman" w:hAnsi="Times New Roman" w:cs="Times New Roman"/>
-        </w:rPr>
-      </w:pPr>
-      <w:r>
-        <w:rPr>
-          <w:rFonts w:ascii="Times New Roman" w:hAnsi="Times New Roman" w:cs="Times New Roman"/>
-        </w:rPr>
-        <w:t>Considered making a scraper to more efficiently fetch the data, but I believe this will take more time to properly set up, than to manually go over. Also, there are many edge cases</w:t>
-      </w:r>
-      <w:r>
-        <w:rPr>
-          <w:rFonts w:ascii="Times New Roman" w:hAnsi="Times New Roman" w:cs="Times New Roman"/>
-        </w:rPr>
-        <w:t>, and the results will be so-so.</w:t>
-      </w:r>
-    </w:p>
-    <w:p>
-      <w:pPr>
-        <w:rPr>
-          <w:rFonts w:ascii="Times New Roman" w:hAnsi="Times New Roman" w:cs="Times New Roman"/>
-        </w:rPr>
-      </w:pPr>
-    </w:p>
-    <w:p>
-      <w:pPr>
-        <w:rPr>
-          <w:rFonts w:ascii="Times New Roman" w:hAnsi="Times New Roman" w:cs="Times New Roman"/>
-        </w:rPr>
-      </w:pPr>
-      <w:r>
-        <w:rPr>
-          <w:rFonts w:ascii="Times New Roman" w:hAnsi="Times New Roman" w:cs="Times New Roman"/>
-        </w:rPr>
-        <w:t>This takes a lot of time, should I maybe pivot to consider only the dates?</w:t>
-      </w:r>
-      <w:r>
-        <w:rPr>
-          <w:rFonts w:ascii="Times New Roman" w:hAnsi="Times New Roman" w:cs="Times New Roman"/>
-        </w:rPr>
-        <w:t xml:space="preserve"> </w:t>
-      </w:r>
-    </w:p>
-    <w:p>
-      <w:pPr>
-        <w:rPr>
-          <w:rFonts w:ascii="Times New Roman" w:hAnsi="Times New Roman" w:cs="Times New Roman"/>
-        </w:rPr>
-      </w:pPr>
-      <w:r>
-        <w:rPr>
-          <w:rFonts w:ascii="Times New Roman" w:hAnsi="Times New Roman" w:cs="Times New Roman"/>
-        </w:rPr>
-        <w:t xml:space="preserve">Starting now, I will only consider the dates, otherwise this takes too much time. </w:t>
-      </w:r>
-      <w:proofErr w:type="gramStart"/>
-      <w:r>
-        <w:rPr>
-          <w:rFonts w:ascii="Times New Roman" w:hAnsi="Times New Roman" w:cs="Times New Roman"/>
-        </w:rPr>
-        <w:t>Yes</w:t>
-      </w:r>
-      <w:proofErr w:type="gramEnd"/>
-      <w:r>
-        <w:rPr>
-          <w:rFonts w:ascii="Times New Roman" w:hAnsi="Times New Roman" w:cs="Times New Roman"/>
-        </w:rPr>
-        <w:t xml:space="preserve"> this is better,</w:t>
-      </w:r>
-      <w:r>
-        <w:rPr>
-          <w:rFonts w:ascii="Times New Roman" w:hAnsi="Times New Roman" w:cs="Times New Roman"/>
-        </w:rPr>
-        <w:t xml:space="preserve"> our core question is about the dating of the poll taxes, so this makes more sense.</w:t>
-      </w:r>
-      <w:r>
-        <w:rPr>
-          <w:rFonts w:ascii="Times New Roman" w:hAnsi="Times New Roman" w:cs="Times New Roman"/>
-        </w:rPr>
-        <w:t xml:space="preserve"> It could be smart to get more data</w:t>
-      </w:r>
-      <w:r>
-        <w:rPr>
-          <w:rFonts w:ascii="Times New Roman" w:hAnsi="Times New Roman" w:cs="Times New Roman"/>
-        </w:rPr>
-        <w:t>, spend 1 hour on this and see how much progress you made.</w:t>
-      </w:r>
+        <w:spacing w:line="360" w:lineRule="auto"/>
+        <w:rPr>
+          <w:rFonts w:ascii="Times New Roman" w:hAnsi="Times New Roman" w:cs="Times New Roman"/>
+        </w:rPr>
+      </w:pPr>
+    </w:p>
+    <w:p>
+      <w:pPr>
+        <w:spacing w:line="360" w:lineRule="auto"/>
+        <w:rPr>
+          <w:rFonts w:ascii="Times New Roman" w:hAnsi="Times New Roman" w:cs="Times New Roman"/>
+        </w:rPr>
+      </w:pPr>
+      <w:r>
+        <w:rPr>
+          <w:rFonts w:ascii="Times New Roman" w:hAnsi="Times New Roman" w:cs="Times New Roman"/>
+        </w:rPr>
+        <w:t>I selected relevant</w:t>
+      </w:r>
+      <w:r>
+        <w:rPr>
+          <w:rFonts w:ascii="Times New Roman" w:hAnsi="Times New Roman" w:cs="Times New Roman"/>
+        </w:rPr>
+        <w:t xml:space="preserve"> bibliography</w:t>
+      </w:r>
+      <w:r>
+        <w:rPr>
+          <w:rFonts w:ascii="Times New Roman" w:hAnsi="Times New Roman" w:cs="Times New Roman"/>
+        </w:rPr>
+        <w:t xml:space="preserve"> based on their abstract. See the </w:t>
+      </w:r>
+      <w:r>
+        <w:rPr>
+          <w:rFonts w:ascii="Times New Roman" w:hAnsi="Times New Roman" w:cs="Times New Roman"/>
+        </w:rPr>
+        <w:t>bibliography section.</w:t>
+      </w:r>
+      <w:r>
+        <w:rPr>
+          <w:rFonts w:ascii="Times New Roman" w:hAnsi="Times New Roman" w:cs="Times New Roman"/>
+        </w:rPr>
+        <w:t xml:space="preserve"> I also included a book</w:t>
+      </w:r>
+      <w:r>
+        <w:rPr>
+          <w:rFonts w:ascii="Times New Roman" w:hAnsi="Times New Roman" w:cs="Times New Roman"/>
+        </w:rPr>
+        <w:t xml:space="preserve"> recommended by</w:t>
+      </w:r>
+      <w:r>
+        <w:rPr>
+          <w:rFonts w:ascii="Times New Roman" w:hAnsi="Times New Roman" w:cs="Times New Roman"/>
+        </w:rPr>
+        <w:t xml:space="preserve"> Kim.</w:t>
+      </w:r>
+    </w:p>
+    <w:p>
+      <w:pPr>
+        <w:spacing w:line="360" w:lineRule="auto"/>
+        <w:rPr>
+          <w:rFonts w:ascii="Times New Roman" w:hAnsi="Times New Roman" w:cs="Times New Roman"/>
+        </w:rPr>
+      </w:pPr>
+      <w:r>
+        <w:rPr>
+          <w:rFonts w:ascii="Times New Roman" w:hAnsi="Times New Roman" w:cs="Times New Roman"/>
+          <w:b/>
+          <w:bCs/>
+        </w:rPr>
+        <w:t>Bibliography</w:t>
+      </w:r>
+    </w:p>
+    <w:p>
+      <w:pPr>
+        <w:spacing w:line="360" w:lineRule="auto"/>
+        <w:rPr>
+          <w:rFonts w:ascii="Times New Roman" w:hAnsi="Times New Roman" w:cs="Times New Roman"/>
+        </w:rPr>
+      </w:pPr>
+      <w:r>
+        <w:rPr>
+          <w:rFonts w:ascii="Times New Roman" w:hAnsi="Times New Roman" w:cs="Times New Roman"/>
+        </w:rPr>
+        <w:t>Wallace, Sherman LeRoy. 1938. Taxation in Egypt from Augustus to Diocletian. Princeton: Princeton University Press</w:t>
+      </w:r>
+    </w:p>
+    <w:p>
+      <w:pPr>
+        <w:spacing w:after="0" w:line="360" w:lineRule="auto"/>
+        <w:rPr>
+          <w:rFonts w:ascii="Times New Roman" w:eastAsia="Times New Roman" w:hAnsi="Times New Roman" w:cs="Times New Roman"/>
+          <w:kern w:val="0"/>
+          <w14:ligatures w14:val="none"/>
+        </w:rPr>
+      </w:pPr>
+      <w:r>
+        <w:rPr>
+          <w:rFonts w:ascii="Times New Roman" w:eastAsia="Times New Roman" w:hAnsi="Times New Roman" w:cs="Times New Roman"/>
+          <w:kern w:val="0"/>
+          <w14:ligatures w14:val="none"/>
+        </w:rPr>
+        <w:t xml:space="preserve">Monson, Andrew. “Late Ptolemaic Capitation Taxes and the Poll Tax in Roman Egypt.” </w:t>
+      </w:r>
+      <w:r>
+        <w:rPr>
+          <w:rFonts w:ascii="Times New Roman" w:eastAsia="Times New Roman" w:hAnsi="Times New Roman" w:cs="Times New Roman"/>
+          <w:i/>
+          <w:iCs/>
+          <w:kern w:val="0"/>
+          <w14:ligatures w14:val="none"/>
+        </w:rPr>
+        <w:t>The Bulletin of the American Society of Papyrologists</w:t>
+      </w:r>
+      <w:r>
+        <w:rPr>
+          <w:rFonts w:ascii="Times New Roman" w:eastAsia="Times New Roman" w:hAnsi="Times New Roman" w:cs="Times New Roman"/>
+          <w:kern w:val="0"/>
+          <w14:ligatures w14:val="none"/>
+        </w:rPr>
+        <w:t xml:space="preserve"> 51 (2014): 127–60. </w:t>
+      </w:r>
+      <w:hyperlink r:id="rId10" w:history="1">
+        <w:r>
+          <w:rPr>
+            <w:rStyle w:val="Hyperlink"/>
+            <w:rFonts w:ascii="Times New Roman" w:eastAsia="Times New Roman" w:hAnsi="Times New Roman" w:cs="Times New Roman"/>
+            <w:kern w:val="0"/>
+            <w14:ligatures w14:val="none"/>
+          </w:rPr>
+          <w:t>http://www.jstor.org/stable/24520161</w:t>
+        </w:r>
+      </w:hyperlink>
+      <w:r>
+        <w:rPr>
+          <w:rFonts w:ascii="Times New Roman" w:eastAsia="Times New Roman" w:hAnsi="Times New Roman" w:cs="Times New Roman"/>
+          <w:kern w:val="0"/>
+          <w14:ligatures w14:val="none"/>
+        </w:rPr>
+        <w:t>.</w:t>
+      </w:r>
+    </w:p>
+    <w:p>
+      <w:pPr>
+        <w:spacing w:after="0" w:line="360" w:lineRule="auto"/>
+        <w:rPr>
+          <w:rFonts w:ascii="Times New Roman" w:eastAsia="Times New Roman" w:hAnsi="Times New Roman" w:cs="Times New Roman"/>
+          <w:kern w:val="0"/>
+          <w14:ligatures w14:val="none"/>
+        </w:rPr>
+      </w:pPr>
+    </w:p>
+    <w:p>
+      <w:pPr>
+        <w:spacing w:after="0" w:line="360" w:lineRule="auto"/>
+        <w:rPr>
+          <w:rFonts w:ascii="Times New Roman" w:eastAsia="Times New Roman" w:hAnsi="Times New Roman" w:cs="Times New Roman"/>
+          <w:kern w:val="0"/>
+          <w14:ligatures w14:val="none"/>
+        </w:rPr>
+      </w:pPr>
+      <w:r>
+        <w:rPr>
+          <w:rFonts w:ascii="Times New Roman" w:eastAsia="Times New Roman" w:hAnsi="Times New Roman" w:cs="Times New Roman"/>
+          <w:kern w:val="0"/>
+          <w14:ligatures w14:val="none"/>
+        </w:rPr>
+        <w:t xml:space="preserve">Brunt, P. A. “The Administrators of Roman Egypt.” </w:t>
+      </w:r>
+      <w:r>
+        <w:rPr>
+          <w:rFonts w:ascii="Times New Roman" w:eastAsia="Times New Roman" w:hAnsi="Times New Roman" w:cs="Times New Roman"/>
+          <w:i/>
+          <w:iCs/>
+          <w:kern w:val="0"/>
+          <w14:ligatures w14:val="none"/>
+        </w:rPr>
+        <w:t>The Journal of Roman Studies</w:t>
+      </w:r>
+      <w:r>
+        <w:rPr>
+          <w:rFonts w:ascii="Times New Roman" w:eastAsia="Times New Roman" w:hAnsi="Times New Roman" w:cs="Times New Roman"/>
+          <w:kern w:val="0"/>
+          <w14:ligatures w14:val="none"/>
+        </w:rPr>
+        <w:t xml:space="preserve"> 65 (1975): 124–47. </w:t>
+      </w:r>
+      <w:hyperlink r:id="rId11" w:history="1">
+        <w:r>
+          <w:rPr>
+            <w:rStyle w:val="Hyperlink"/>
+            <w:rFonts w:ascii="Times New Roman" w:eastAsia="Times New Roman" w:hAnsi="Times New Roman" w:cs="Times New Roman"/>
+            <w:kern w:val="0"/>
+            <w14:ligatures w14:val="none"/>
+          </w:rPr>
+          <w:t>https://doi.org/10.2307/370067</w:t>
+        </w:r>
+      </w:hyperlink>
+      <w:r>
+        <w:rPr>
+          <w:rFonts w:ascii="Times New Roman" w:eastAsia="Times New Roman" w:hAnsi="Times New Roman" w:cs="Times New Roman"/>
+          <w:kern w:val="0"/>
+          <w14:ligatures w14:val="none"/>
+        </w:rPr>
+        <w:t>.</w:t>
+      </w:r>
+    </w:p>
+    <w:p>
+      <w:pPr>
+        <w:spacing w:line="360" w:lineRule="auto"/>
+        <w:rPr>
+          <w:rFonts w:ascii="Times New Roman" w:hAnsi="Times New Roman" w:cs="Times New Roman"/>
+          <w:b/>
+          <w:bCs/>
+        </w:rPr>
+      </w:pPr>
+    </w:p>
+    <w:p>
+      <w:pPr>
+        <w:spacing w:after="0" w:line="360" w:lineRule="auto"/>
+        <w:rPr>
+          <w:rFonts w:ascii="Times New Roman" w:eastAsia="Times New Roman" w:hAnsi="Times New Roman" w:cs="Times New Roman"/>
+          <w:kern w:val="0"/>
+          <w14:ligatures w14:val="none"/>
+        </w:rPr>
+      </w:pPr>
+      <w:r>
+        <w:rPr>
+          <w:rFonts w:ascii="Times New Roman" w:eastAsia="Times New Roman" w:hAnsi="Times New Roman" w:cs="Times New Roman"/>
+          <w:kern w:val="0"/>
+          <w14:ligatures w14:val="none"/>
+        </w:rPr>
+        <w:t xml:space="preserve">Monson, Andrew. “Rule and Revenue in Egypt and Rome: Political Stability and Fiscal Institutions.” </w:t>
+      </w:r>
+      <w:r>
+        <w:rPr>
+          <w:rFonts w:ascii="Times New Roman" w:eastAsia="Times New Roman" w:hAnsi="Times New Roman" w:cs="Times New Roman"/>
+          <w:i/>
+          <w:iCs/>
+          <w:kern w:val="0"/>
+          <w14:ligatures w14:val="none"/>
+        </w:rPr>
+        <w:t>Historical Social Research / Historische Sozialforschung</w:t>
+      </w:r>
+      <w:r>
+        <w:rPr>
+          <w:rFonts w:ascii="Times New Roman" w:eastAsia="Times New Roman" w:hAnsi="Times New Roman" w:cs="Times New Roman"/>
+          <w:kern w:val="0"/>
+          <w14:ligatures w14:val="none"/>
+        </w:rPr>
+        <w:t xml:space="preserve"> 32, no. 4 (122) (2007): 252–74. </w:t>
+      </w:r>
+      <w:hyperlink r:id="rId12" w:history="1">
+        <w:r>
+          <w:rPr>
+            <w:rStyle w:val="Hyperlink"/>
+            <w:rFonts w:ascii="Times New Roman" w:eastAsia="Times New Roman" w:hAnsi="Times New Roman" w:cs="Times New Roman"/>
+            <w:kern w:val="0"/>
+            <w14:ligatures w14:val="none"/>
+          </w:rPr>
+          <w:t>http://www.jstor.org/stable/20762249</w:t>
+        </w:r>
+      </w:hyperlink>
+      <w:r>
+        <w:rPr>
+          <w:rFonts w:ascii="Times New Roman" w:eastAsia="Times New Roman" w:hAnsi="Times New Roman" w:cs="Times New Roman"/>
+          <w:kern w:val="0"/>
+          <w14:ligatures w14:val="none"/>
+        </w:rPr>
+        <w:t>.</w:t>
+      </w:r>
+    </w:p>
+    <w:p>
+      <w:pPr>
+        <w:spacing w:line="360" w:lineRule="auto"/>
+        <w:rPr>
+          <w:rFonts w:ascii="Times New Roman" w:hAnsi="Times New Roman" w:cs="Times New Roman"/>
+          <w:b/>
+          <w:bCs/>
+        </w:rPr>
+      </w:pPr>
+    </w:p>
+    <w:p>
+      <w:pPr>
+        <w:spacing w:after="0" w:line="360" w:lineRule="auto"/>
+        <w:rPr>
+          <w:rFonts w:ascii="Times New Roman" w:eastAsia="Times New Roman" w:hAnsi="Times New Roman" w:cs="Times New Roman"/>
+          <w:kern w:val="0"/>
+          <w14:ligatures w14:val="none"/>
+        </w:rPr>
+      </w:pPr>
+      <w:r>
+        <w:rPr>
+          <w:rFonts w:ascii="Times New Roman" w:eastAsia="Times New Roman" w:hAnsi="Times New Roman" w:cs="Times New Roman"/>
+          <w:kern w:val="0"/>
+          <w14:ligatures w14:val="none"/>
+        </w:rPr>
+        <w:t xml:space="preserve">Hopkins, Keith. “Taxes and Trade in the Roman Empire (200 B.C.-A.D. 400).” </w:t>
+      </w:r>
+      <w:r>
+        <w:rPr>
+          <w:rFonts w:ascii="Times New Roman" w:eastAsia="Times New Roman" w:hAnsi="Times New Roman" w:cs="Times New Roman"/>
+          <w:i/>
+          <w:iCs/>
+          <w:kern w:val="0"/>
+          <w14:ligatures w14:val="none"/>
+        </w:rPr>
+        <w:t>The Journal of Roman Studies</w:t>
+      </w:r>
+      <w:r>
+        <w:rPr>
+          <w:rFonts w:ascii="Times New Roman" w:eastAsia="Times New Roman" w:hAnsi="Times New Roman" w:cs="Times New Roman"/>
+          <w:kern w:val="0"/>
+          <w14:ligatures w14:val="none"/>
+        </w:rPr>
+        <w:t xml:space="preserve"> 70 (1980): 101–25. </w:t>
+      </w:r>
+      <w:hyperlink r:id="rId13" w:history="1">
+        <w:r>
+          <w:rPr>
+            <w:rStyle w:val="Hyperlink"/>
+            <w:rFonts w:ascii="Times New Roman" w:eastAsia="Times New Roman" w:hAnsi="Times New Roman" w:cs="Times New Roman"/>
+            <w:kern w:val="0"/>
+            <w14:ligatures w14:val="none"/>
+          </w:rPr>
+          <w:t>https://doi.org/10.2307/299558</w:t>
+        </w:r>
+      </w:hyperlink>
+      <w:r>
+        <w:rPr>
+          <w:rFonts w:ascii="Times New Roman" w:eastAsia="Times New Roman" w:hAnsi="Times New Roman" w:cs="Times New Roman"/>
+          <w:kern w:val="0"/>
+          <w14:ligatures w14:val="none"/>
+        </w:rPr>
+        <w:t>.</w:t>
+      </w:r>
+    </w:p>
+    <w:p>
+      <w:pPr>
+        <w:spacing w:after="0" w:line="360" w:lineRule="auto"/>
+        <w:rPr>
+          <w:rFonts w:ascii="Times New Roman" w:eastAsia="Times New Roman" w:hAnsi="Times New Roman" w:cs="Times New Roman"/>
+          <w:kern w:val="0"/>
+          <w14:ligatures w14:val="none"/>
+        </w:rPr>
+      </w:pPr>
+    </w:p>
+    <w:p>
+      <w:pPr>
+        <w:spacing w:line="360" w:lineRule="auto"/>
+        <w:rPr>
+          <w:rFonts w:ascii="Times New Roman" w:hAnsi="Times New Roman" w:cs="Times New Roman"/>
+          <w:b/>
+          <w:bCs/>
+        </w:rPr>
+      </w:pPr>
+    </w:p>
+    <w:p>
+      <w:pPr>
+        <w:spacing w:line="360" w:lineRule="auto"/>
+        <w:rPr>
+          <w:rFonts w:ascii="Times New Roman" w:hAnsi="Times New Roman" w:cs="Times New Roman"/>
+          <w:b/>
+        </w:rPr>
+      </w:pPr>
     </w:p>
     <w:sectPr>
-      <w:headerReference w:type="default" r:id="rId9"/>
-      <w:footerReference w:type="even" r:id="rId10"/>
-      <w:footerReference w:type="default" r:id="rId11"/>
+      <w:headerReference w:type="default" r:id="rId14"/>
+      <w:footerReference w:type="even" r:id="rId15"/>
+      <w:footerReference w:type="default" r:id="rId16"/>
       <w:pgSz w:w="12240" w:h="15840"/>
       <w:pgMar w:top="1440" w:right="1440" w:bottom="1440" w:left="1440" w:header="720" w:footer="720" w:gutter="0"/>
       <w:cols w:space="720"/>
@@ -1931,6 +1248,13 @@
       <w:r>
         <w:continuationSeparator/>
       </w:r>
+    </w:p>
+  </w:endnote>
+  <w:endnote w:type="continuationNotice" w:id="1">
+    <w:p>
+      <w:pPr>
+        <w:spacing w:after="0" w:line="240" w:lineRule="auto"/>
+      </w:pPr>
     </w:p>
   </w:endnote>
 </w:endnotes>
@@ -2091,6 +1415,13 @@
       </w:r>
     </w:p>
   </w:footnote>
+  <w:footnote w:type="continuationNotice" w:id="1">
+    <w:p>
+      <w:pPr>
+        <w:spacing w:after="0" w:line="240" w:lineRule="auto"/>
+      </w:pPr>
+    </w:p>
+  </w:footnote>
 </w:footnotes>
 </file>
 
@@ -2120,7 +1451,12 @@
         <w:rFonts w:ascii="Times New Roman" w:hAnsi="Times New Roman" w:cs="Times New Roman"/>
       </w:rPr>
       <w:tab/>
-      <w:t>[date]</w:t>
+    </w:r>
+    <w:r>
+      <w:rPr>
+        <w:rFonts w:ascii="Times New Roman" w:hAnsi="Times New Roman" w:cs="Times New Roman"/>
+      </w:rPr>
+      <w:t>Mon Apr 7, 2025</w:t>
     </w:r>
   </w:p>
   <w:p>
@@ -2226,6 +1562,95 @@
     </w:lvl>
   </w:abstractNum>
   <w:abstractNum w:abstractNumId="1" w15:restartNumberingAfterBreak="0">
+    <w:nsid w:val="0A213788"/>
+    <w:multiLevelType w:val="hybridMultilevel"/>
+    <w:tmpl w:val="163C8456"/>
+    <w:lvl w:ilvl="0" w:tplc="0409000F">
+      <w:start w:val="1"/>
+      <w:numFmt w:val="decimal"/>
+      <w:lvlText w:val="%1."/>
+      <w:lvlJc w:val="left"/>
+      <w:pPr>
+        <w:ind w:left="720" w:hanging="360"/>
+      </w:pPr>
+      <w:rPr>
+        <w:rFonts w:hint="default"/>
+      </w:rPr>
+    </w:lvl>
+    <w:lvl w:ilvl="1" w:tplc="04090019" w:tentative="1">
+      <w:start w:val="1"/>
+      <w:numFmt w:val="lowerLetter"/>
+      <w:lvlText w:val="%2."/>
+      <w:lvlJc w:val="left"/>
+      <w:pPr>
+        <w:ind w:left="1440" w:hanging="360"/>
+      </w:pPr>
+    </w:lvl>
+    <w:lvl w:ilvl="2" w:tplc="0409001B" w:tentative="1">
+      <w:start w:val="1"/>
+      <w:numFmt w:val="lowerRoman"/>
+      <w:lvlText w:val="%3."/>
+      <w:lvlJc w:val="right"/>
+      <w:pPr>
+        <w:ind w:left="2160" w:hanging="180"/>
+      </w:pPr>
+    </w:lvl>
+    <w:lvl w:ilvl="3" w:tplc="0409000F" w:tentative="1">
+      <w:start w:val="1"/>
+      <w:numFmt w:val="decimal"/>
+      <w:lvlText w:val="%4."/>
+      <w:lvlJc w:val="left"/>
+      <w:pPr>
+        <w:ind w:left="2880" w:hanging="360"/>
+      </w:pPr>
+    </w:lvl>
+    <w:lvl w:ilvl="4" w:tplc="04090019" w:tentative="1">
+      <w:start w:val="1"/>
+      <w:numFmt w:val="lowerLetter"/>
+      <w:lvlText w:val="%5."/>
+      <w:lvlJc w:val="left"/>
+      <w:pPr>
+        <w:ind w:left="3600" w:hanging="360"/>
+      </w:pPr>
+    </w:lvl>
+    <w:lvl w:ilvl="5" w:tplc="0409001B" w:tentative="1">
+      <w:start w:val="1"/>
+      <w:numFmt w:val="lowerRoman"/>
+      <w:lvlText w:val="%6."/>
+      <w:lvlJc w:val="right"/>
+      <w:pPr>
+        <w:ind w:left="4320" w:hanging="180"/>
+      </w:pPr>
+    </w:lvl>
+    <w:lvl w:ilvl="6" w:tplc="0409000F" w:tentative="1">
+      <w:start w:val="1"/>
+      <w:numFmt w:val="decimal"/>
+      <w:lvlText w:val="%7."/>
+      <w:lvlJc w:val="left"/>
+      <w:pPr>
+        <w:ind w:left="5040" w:hanging="360"/>
+      </w:pPr>
+    </w:lvl>
+    <w:lvl w:ilvl="7" w:tplc="04090019" w:tentative="1">
+      <w:start w:val="1"/>
+      <w:numFmt w:val="lowerLetter"/>
+      <w:lvlText w:val="%8."/>
+      <w:lvlJc w:val="left"/>
+      <w:pPr>
+        <w:ind w:left="5760" w:hanging="360"/>
+      </w:pPr>
+    </w:lvl>
+    <w:lvl w:ilvl="8" w:tplc="0409001B" w:tentative="1">
+      <w:start w:val="1"/>
+      <w:numFmt w:val="lowerRoman"/>
+      <w:lvlText w:val="%9."/>
+      <w:lvlJc w:val="right"/>
+      <w:pPr>
+        <w:ind w:left="6480" w:hanging="180"/>
+      </w:pPr>
+    </w:lvl>
+  </w:abstractNum>
+  <w:abstractNum w:abstractNumId="2" w15:restartNumberingAfterBreak="0">
     <w:nsid w:val="11C61DD8"/>
     <w:multiLevelType w:val="hybridMultilevel"/>
     <w:tmpl w:val="71C039A0"/>
@@ -2314,7 +1739,7 @@
       </w:pPr>
     </w:lvl>
   </w:abstractNum>
-  <w:abstractNum w:abstractNumId="2" w15:restartNumberingAfterBreak="0">
+  <w:abstractNum w:abstractNumId="3" w15:restartNumberingAfterBreak="0">
     <w:nsid w:val="28451053"/>
     <w:multiLevelType w:val="hybridMultilevel"/>
     <w:tmpl w:val="9CCA9D82"/>
@@ -2403,7 +1828,7 @@
       </w:pPr>
     </w:lvl>
   </w:abstractNum>
-  <w:abstractNum w:abstractNumId="3" w15:restartNumberingAfterBreak="0">
+  <w:abstractNum w:abstractNumId="4" w15:restartNumberingAfterBreak="0">
     <w:nsid w:val="38C93C43"/>
     <w:multiLevelType w:val="hybridMultilevel"/>
     <w:tmpl w:val="95A8EAFE"/>
@@ -2492,7 +1917,7 @@
       </w:pPr>
     </w:lvl>
   </w:abstractNum>
-  <w:abstractNum w:abstractNumId="4" w15:restartNumberingAfterBreak="0">
+  <w:abstractNum w:abstractNumId="5" w15:restartNumberingAfterBreak="0">
     <w:nsid w:val="3E0162EE"/>
     <w:multiLevelType w:val="hybridMultilevel"/>
     <w:tmpl w:val="6540AD70"/>
@@ -2581,7 +2006,7 @@
       </w:pPr>
     </w:lvl>
   </w:abstractNum>
-  <w:abstractNum w:abstractNumId="5" w15:restartNumberingAfterBreak="0">
+  <w:abstractNum w:abstractNumId="6" w15:restartNumberingAfterBreak="0">
     <w:nsid w:val="5788495D"/>
     <w:multiLevelType w:val="hybridMultilevel"/>
     <w:tmpl w:val="D7D0043A"/>
@@ -2694,7 +2119,7 @@
       </w:rPr>
     </w:lvl>
   </w:abstractNum>
-  <w:abstractNum w:abstractNumId="6" w15:restartNumberingAfterBreak="0">
+  <w:abstractNum w:abstractNumId="7" w15:restartNumberingAfterBreak="0">
     <w:nsid w:val="5DD4469B"/>
     <w:multiLevelType w:val="hybridMultilevel"/>
     <w:tmpl w:val="B50C3654"/>
@@ -2783,7 +2208,7 @@
       </w:pPr>
     </w:lvl>
   </w:abstractNum>
-  <w:abstractNum w:abstractNumId="7" w15:restartNumberingAfterBreak="0">
+  <w:abstractNum w:abstractNumId="8" w15:restartNumberingAfterBreak="0">
     <w:nsid w:val="7932437D"/>
     <w:multiLevelType w:val="hybridMultilevel"/>
     <w:tmpl w:val="B44449EA"/>
@@ -2872,7 +2297,7 @@
       </w:pPr>
     </w:lvl>
   </w:abstractNum>
-  <w:abstractNum w:abstractNumId="8" w15:restartNumberingAfterBreak="0">
+  <w:abstractNum w:abstractNumId="9" w15:restartNumberingAfterBreak="0">
     <w:nsid w:val="7D34135A"/>
     <w:multiLevelType w:val="hybridMultilevel"/>
     <w:tmpl w:val="DB169662"/>
@@ -2962,31 +2387,34 @@
     </w:lvl>
   </w:abstractNum>
   <w:num w:numId="1" w16cid:durableId="1217354576">
-    <w:abstractNumId w:val="5"/>
+    <w:abstractNumId w:val="6"/>
   </w:num>
   <w:num w:numId="2" w16cid:durableId="2078743822">
-    <w:abstractNumId w:val="7"/>
+    <w:abstractNumId w:val="8"/>
   </w:num>
   <w:num w:numId="3" w16cid:durableId="744687904">
+    <w:abstractNumId w:val="3"/>
+  </w:num>
+  <w:num w:numId="4" w16cid:durableId="915480252">
     <w:abstractNumId w:val="2"/>
   </w:num>
-  <w:num w:numId="4" w16cid:durableId="915480252">
-    <w:abstractNumId w:val="1"/>
-  </w:num>
   <w:num w:numId="5" w16cid:durableId="305623650">
-    <w:abstractNumId w:val="6"/>
+    <w:abstractNumId w:val="7"/>
   </w:num>
   <w:num w:numId="6" w16cid:durableId="428814633">
     <w:abstractNumId w:val="0"/>
   </w:num>
   <w:num w:numId="7" w16cid:durableId="1708871697">
-    <w:abstractNumId w:val="8"/>
+    <w:abstractNumId w:val="9"/>
   </w:num>
   <w:num w:numId="8" w16cid:durableId="1763525631">
-    <w:abstractNumId w:val="3"/>
+    <w:abstractNumId w:val="4"/>
   </w:num>
   <w:num w:numId="9" w16cid:durableId="256521033">
-    <w:abstractNumId w:val="4"/>
+    <w:abstractNumId w:val="5"/>
+  </w:num>
+  <w:num w:numId="10" w16cid:durableId="112286655">
+    <w:abstractNumId w:val="1"/>
   </w:num>
 </w:numbering>
 </file>
@@ -3979,6 +3407,41 @@
       </w:tblBorders>
     </w:tblPr>
   </w:style>
+  <w:style w:type="character" w:styleId="Hyperlink">
+    <w:name w:val="Hyperlink"/>
+    <w:basedOn w:val="DefaultParagraphFont"/>
+    <w:uiPriority w:val="99"/>
+    <w:unhideWhenUsed/>
+    <w:rsid w:val="000556A7"/>
+    <w:rPr>
+      <w:color w:val="467886" w:themeColor="hyperlink"/>
+      <w:u w:val="single"/>
+    </w:rPr>
+  </w:style>
+  <w:style w:type="character" w:styleId="UnresolvedMention">
+    <w:name w:val="Unresolved Mention"/>
+    <w:basedOn w:val="DefaultParagraphFont"/>
+    <w:uiPriority w:val="99"/>
+    <w:semiHidden/>
+    <w:unhideWhenUsed/>
+    <w:rsid w:val="000556A7"/>
+    <w:rPr>
+      <w:color w:val="605E5C"/>
+      <w:shd w:val="clear" w:color="auto" w:fill="E1DFDD"/>
+    </w:rPr>
+  </w:style>
+  <w:style w:type="character" w:styleId="FollowedHyperlink">
+    <w:name w:val="FollowedHyperlink"/>
+    <w:basedOn w:val="DefaultParagraphFont"/>
+    <w:uiPriority w:val="99"/>
+    <w:semiHidden/>
+    <w:unhideWhenUsed/>
+    <w:rsid w:val="000556A7"/>
+    <w:rPr>
+      <w:color w:val="96607D" w:themeColor="followedHyperlink"/>
+      <w:u w:val="single"/>
+    </w:rPr>
+  </w:style>
 </w:styles>
 </file>
 

</xml_diff>